<commit_message>
Mejorado doc compliant vs noncomplaint
</commit_message>
<xml_diff>
--- a/docs/COMPLIANT VS NON-COMPLIANT.docx
+++ b/docs/COMPLIANT VS NON-COMPLIANT.docx
@@ -4,649 +4,1920 @@
   <w:body>
     <w:p>
       <w:pPr>
-        <w:rPr>
+        <w:pBdr>
+          <w:top w:val="single" w:sz="2" w:space="0" w:color="auto"/>
+          <w:left w:val="single" w:sz="2" w:space="0" w:color="auto"/>
+          <w:bottom w:val="single" w:sz="2" w:space="0" w:color="auto"/>
+          <w:right w:val="single" w:sz="2" w:space="0" w:color="auto"/>
+        </w:pBdr>
+        <w:spacing w:before="100" w:beforeAutospacing="1" w:after="100" w:afterAutospacing="1" w:line="240" w:lineRule="auto"/>
+        <w:outlineLvl w:val="1"/>
+        <w:rPr>
+          <w:rFonts w:ascii="Segoe UI" w:eastAsia="Times New Roman" w:hAnsi="Segoe UI" w:cs="Segoe UI"/>
           <w:b/>
           <w:bCs/>
-          <w:sz w:val="32"/>
-          <w:szCs w:val="32"/>
-        </w:rPr>
-      </w:pPr>
-      <w:r>
-        <w:rPr>
+          <w:kern w:val="0"/>
+          <w:sz w:val="36"/>
+          <w:szCs w:val="36"/>
+          <w:lang w:eastAsia="es-ES"/>
+          <w14:ligatures w14:val="none"/>
+        </w:rPr>
+      </w:pPr>
+      <w:r>
+        <w:rPr>
+          <w:rFonts w:ascii="Segoe UI" w:eastAsia="Times New Roman" w:hAnsi="Segoe UI" w:cs="Segoe UI"/>
           <w:b/>
           <w:bCs/>
-          <w:sz w:val="32"/>
-          <w:szCs w:val="32"/>
-        </w:rPr>
-        <w:t>1️</w:t>
-      </w:r>
-      <w:r>
-        <w:rPr>
-          <w:rFonts w:ascii="Segoe UI Symbol" w:hAnsi="Segoe UI Symbol" w:cs="Segoe UI Symbol"/>
+          <w:kern w:val="0"/>
+          <w:sz w:val="36"/>
+          <w:szCs w:val="36"/>
+          <w:lang w:eastAsia="es-ES"/>
+          <w14:ligatures w14:val="none"/>
+        </w:rPr>
+        <w:t>1. GDPR-</w:t>
+      </w:r>
+      <w:proofErr w:type="spellStart"/>
+      <w:r>
+        <w:rPr>
+          <w:rFonts w:ascii="Segoe UI" w:eastAsia="Times New Roman" w:hAnsi="Segoe UI" w:cs="Segoe UI"/>
           <w:b/>
           <w:bCs/>
-          <w:sz w:val="32"/>
-          <w:szCs w:val="32"/>
-        </w:rPr>
-        <w:t>⃣</w:t>
-      </w:r>
-      <w:r>
-        <w:rPr>
+          <w:kern w:val="0"/>
+          <w:sz w:val="36"/>
+          <w:szCs w:val="36"/>
+          <w:lang w:eastAsia="es-ES"/>
+          <w14:ligatures w14:val="none"/>
+        </w:rPr>
+        <w:t>Compliant</w:t>
+      </w:r>
+      <w:proofErr w:type="spellEnd"/>
+      <w:r>
+        <w:rPr>
+          <w:rFonts w:ascii="Segoe UI" w:eastAsia="Times New Roman" w:hAnsi="Segoe UI" w:cs="Segoe UI"/>
           <w:b/>
           <w:bCs/>
-          <w:sz w:val="32"/>
-          <w:szCs w:val="32"/>
-        </w:rPr>
-        <w:t xml:space="preserve"> GDPR-Compliant vs Non-Compliant </w:t>
-      </w:r>
+          <w:kern w:val="0"/>
+          <w:sz w:val="36"/>
+          <w:szCs w:val="36"/>
+          <w:lang w:eastAsia="es-ES"/>
+          <w14:ligatures w14:val="none"/>
+        </w:rPr>
+        <w:t xml:space="preserve"> vs Non-</w:t>
+      </w:r>
+      <w:proofErr w:type="spellStart"/>
+      <w:r>
+        <w:rPr>
+          <w:rFonts w:ascii="Segoe UI" w:eastAsia="Times New Roman" w:hAnsi="Segoe UI" w:cs="Segoe UI"/>
+          <w:b/>
+          <w:bCs/>
+          <w:kern w:val="0"/>
+          <w:sz w:val="36"/>
+          <w:szCs w:val="36"/>
+          <w:lang w:eastAsia="es-ES"/>
+          <w14:ligatures w14:val="none"/>
+        </w:rPr>
+        <w:t>Compliant</w:t>
+      </w:r>
+      <w:proofErr w:type="spellEnd"/>
     </w:p>
     <w:p>
       <w:pPr>
-        <w:jc w:val="center"/>
-        <w:rPr>
+        <w:pBdr>
+          <w:top w:val="single" w:sz="2" w:space="0" w:color="auto"/>
+          <w:left w:val="single" w:sz="2" w:space="0" w:color="auto"/>
+          <w:bottom w:val="single" w:sz="2" w:space="0" w:color="auto"/>
+          <w:right w:val="single" w:sz="2" w:space="0" w:color="auto"/>
+        </w:pBdr>
+        <w:spacing w:before="100" w:beforeAutospacing="1" w:after="100" w:afterAutospacing="1" w:line="240" w:lineRule="auto"/>
+        <w:outlineLvl w:val="1"/>
+        <w:rPr>
+          <w:rFonts w:ascii="Segoe UI" w:eastAsia="Times New Roman" w:hAnsi="Segoe UI" w:cs="Segoe UI"/>
           <w:b/>
           <w:bCs/>
-        </w:rPr>
-      </w:pPr>
-      <w:r>
-        <w:rPr>
+          <w:kern w:val="0"/>
+          <w:sz w:val="36"/>
+          <w:szCs w:val="36"/>
+          <w:lang w:eastAsia="es-ES"/>
+          <w14:ligatures w14:val="none"/>
+        </w:rPr>
+      </w:pPr>
+      <w:r>
+        <w:rPr>
+          <w:rFonts w:ascii="Segoe UI" w:eastAsia="Times New Roman" w:hAnsi="Segoe UI" w:cs="Segoe UI"/>
           <w:b/>
           <w:bCs/>
+          <w:kern w:val="0"/>
+          <w:sz w:val="36"/>
+          <w:szCs w:val="36"/>
+          <w:lang w:eastAsia="es-ES"/>
+          <w14:ligatures w14:val="none"/>
         </w:rPr>
         <w:t>1.1 Contexto</w:t>
       </w:r>
     </w:p>
     <w:p>
-      <w:r>
-        <w:t xml:space="preserve">En el Reglamento General de Protección de Datos (GDPR), el cumplimiento </w:t>
-      </w:r>
-      <w:r>
-        <w:rPr>
+      <w:pPr>
+        <w:pBdr>
+          <w:top w:val="single" w:sz="2" w:space="0" w:color="auto"/>
+          <w:left w:val="single" w:sz="2" w:space="0" w:color="auto"/>
+          <w:bottom w:val="single" w:sz="2" w:space="0" w:color="auto"/>
+          <w:right w:val="single" w:sz="2" w:space="0" w:color="auto"/>
+        </w:pBdr>
+        <w:spacing w:before="100" w:beforeAutospacing="1" w:after="100" w:afterAutospacing="1" w:line="240" w:lineRule="auto"/>
+        <w:rPr>
+          <w:rFonts w:ascii="Segoe UI" w:eastAsia="Times New Roman" w:hAnsi="Segoe UI" w:cs="Segoe UI"/>
+          <w:kern w:val="0"/>
+          <w:lang w:eastAsia="es-ES"/>
+          <w14:ligatures w14:val="none"/>
+        </w:rPr>
+      </w:pPr>
+      <w:r>
+        <w:rPr>
+          <w:rFonts w:ascii="Segoe UI" w:eastAsia="Times New Roman" w:hAnsi="Segoe UI" w:cs="Segoe UI"/>
+          <w:kern w:val="0"/>
+          <w:lang w:eastAsia="es-ES"/>
+          <w14:ligatures w14:val="none"/>
+        </w:rPr>
+        <w:t>En el Reglamento General de Protección de Datos (GDPR), el cumplimiento </w:t>
+      </w:r>
+      <w:r>
+        <w:rPr>
+          <w:rFonts w:ascii="Segoe UI" w:eastAsia="Times New Roman" w:hAnsi="Segoe UI" w:cs="Segoe UI"/>
+          <w:kern w:val="0"/>
+          <w:bdr w:val="single" w:sz="2" w:space="0" w:color="auto" w:frame="1"/>
+          <w:lang w:eastAsia="es-ES"/>
+          <w14:ligatures w14:val="none"/>
+        </w:rPr>
+        <w:t>no se evalúa en función de eventos aislados</w:t>
+      </w:r>
+      <w:r>
+        <w:rPr>
+          <w:rFonts w:ascii="Segoe UI" w:eastAsia="Times New Roman" w:hAnsi="Segoe UI" w:cs="Segoe UI"/>
+          <w:kern w:val="0"/>
+          <w:lang w:eastAsia="es-ES"/>
+          <w14:ligatures w14:val="none"/>
+        </w:rPr>
+        <w:t>, sino como </w:t>
+      </w:r>
+      <w:r>
+        <w:rPr>
+          <w:rFonts w:ascii="Segoe UI" w:eastAsia="Times New Roman" w:hAnsi="Segoe UI" w:cs="Segoe UI"/>
+          <w:i/>
+          <w:iCs/>
+          <w:kern w:val="0"/>
+          <w:bdr w:val="single" w:sz="2" w:space="0" w:color="auto" w:frame="1"/>
+          <w:lang w:eastAsia="es-ES"/>
+          <w14:ligatures w14:val="none"/>
+        </w:rPr>
+        <w:t>la conformidad del comportamiento de procesamiento de datos con un conjunto de obligaciones legales, temporales y contextuales</w:t>
+      </w:r>
+      <w:r>
+        <w:rPr>
+          <w:rFonts w:ascii="Segoe UI" w:eastAsia="Times New Roman" w:hAnsi="Segoe UI" w:cs="Segoe UI"/>
+          <w:kern w:val="0"/>
+          <w:lang w:eastAsia="es-ES"/>
+          <w14:ligatures w14:val="none"/>
+        </w:rPr>
+        <w:t>.</w:t>
+      </w:r>
+    </w:p>
+    <w:p>
+      <w:pPr>
+        <w:pBdr>
+          <w:top w:val="single" w:sz="2" w:space="0" w:color="auto"/>
+          <w:left w:val="single" w:sz="2" w:space="0" w:color="auto"/>
+          <w:bottom w:val="single" w:sz="2" w:space="0" w:color="auto"/>
+          <w:right w:val="single" w:sz="2" w:space="0" w:color="auto"/>
+        </w:pBdr>
+        <w:spacing w:before="100" w:beforeAutospacing="1" w:after="100" w:afterAutospacing="1" w:line="240" w:lineRule="auto"/>
+        <w:rPr>
+          <w:rFonts w:ascii="Segoe UI" w:eastAsia="Times New Roman" w:hAnsi="Segoe UI" w:cs="Segoe UI"/>
+          <w:kern w:val="0"/>
+          <w:lang w:eastAsia="es-ES"/>
+          <w14:ligatures w14:val="none"/>
+        </w:rPr>
+      </w:pPr>
+      <w:r>
+        <w:rPr>
+          <w:rFonts w:ascii="Segoe UI" w:eastAsia="Times New Roman" w:hAnsi="Segoe UI" w:cs="Segoe UI"/>
+          <w:kern w:val="0"/>
+          <w:lang w:eastAsia="es-ES"/>
+          <w14:ligatures w14:val="none"/>
+        </w:rPr>
+        <w:t>En procesos reales —como en los ámbitos sanitario, bancario o administrativo— dichas obligaciones se materializan en </w:t>
+      </w:r>
+      <w:r>
+        <w:rPr>
+          <w:rFonts w:ascii="Segoe UI" w:eastAsia="Times New Roman" w:hAnsi="Segoe UI" w:cs="Segoe UI"/>
+          <w:kern w:val="0"/>
+          <w:bdr w:val="single" w:sz="2" w:space="0" w:color="auto" w:frame="1"/>
+          <w:lang w:eastAsia="es-ES"/>
+          <w14:ligatures w14:val="none"/>
+        </w:rPr>
+        <w:t>secuencias de acciones</w:t>
+      </w:r>
+      <w:r>
+        <w:rPr>
+          <w:rFonts w:ascii="Segoe UI" w:eastAsia="Times New Roman" w:hAnsi="Segoe UI" w:cs="Segoe UI"/>
+          <w:kern w:val="0"/>
+          <w:lang w:eastAsia="es-ES"/>
+          <w14:ligatures w14:val="none"/>
+        </w:rPr>
+        <w:t> tales como obtención de consentimiento, acceso a datos, aplicación de restricciones, ejercicio de derechos o eliminación de información personal.</w:t>
+      </w:r>
+    </w:p>
+    <w:p>
+      <w:pPr>
+        <w:pBdr>
+          <w:top w:val="single" w:sz="2" w:space="0" w:color="auto"/>
+          <w:left w:val="single" w:sz="2" w:space="0" w:color="auto"/>
+          <w:bottom w:val="single" w:sz="2" w:space="0" w:color="auto"/>
+          <w:right w:val="single" w:sz="2" w:space="0" w:color="auto"/>
+        </w:pBdr>
+        <w:spacing w:before="100" w:beforeAutospacing="1" w:after="100" w:afterAutospacing="1" w:line="240" w:lineRule="auto"/>
+        <w:rPr>
+          <w:rFonts w:ascii="Segoe UI" w:eastAsia="Times New Roman" w:hAnsi="Segoe UI" w:cs="Segoe UI"/>
+          <w:kern w:val="0"/>
+          <w:lang w:eastAsia="es-ES"/>
+          <w14:ligatures w14:val="none"/>
+        </w:rPr>
+      </w:pPr>
+      <w:r>
+        <w:rPr>
+          <w:rFonts w:ascii="Segoe UI" w:eastAsia="Times New Roman" w:hAnsi="Segoe UI" w:cs="Segoe UI"/>
+          <w:kern w:val="0"/>
+          <w:lang w:eastAsia="es-ES"/>
+          <w14:ligatures w14:val="none"/>
+        </w:rPr>
+        <w:t>Por tanto, una </w:t>
+      </w:r>
+      <w:r>
+        <w:rPr>
+          <w:rFonts w:ascii="Segoe UI" w:eastAsia="Times New Roman" w:hAnsi="Segoe UI" w:cs="Segoe UI"/>
+          <w:kern w:val="0"/>
+          <w:bdr w:val="single" w:sz="2" w:space="0" w:color="auto" w:frame="1"/>
+          <w:lang w:eastAsia="es-ES"/>
+          <w14:ligatures w14:val="none"/>
+        </w:rPr>
+        <w:t>traza de proceso</w:t>
+      </w:r>
+      <w:r>
+        <w:rPr>
+          <w:rFonts w:ascii="Segoe UI" w:eastAsia="Times New Roman" w:hAnsi="Segoe UI" w:cs="Segoe UI"/>
+          <w:kern w:val="0"/>
+          <w:lang w:eastAsia="es-ES"/>
+          <w14:ligatures w14:val="none"/>
+        </w:rPr>
+        <w:t> puede analizarse desde dos perspectivas complementarias:</w:t>
+      </w:r>
+    </w:p>
+    <w:p>
+      <w:pPr>
+        <w:numPr>
+          <w:ilvl w:val="0"/>
+          <w:numId w:val="7"/>
+        </w:numPr>
+        <w:pBdr>
+          <w:top w:val="single" w:sz="2" w:space="0" w:color="auto"/>
+          <w:left w:val="single" w:sz="2" w:space="0" w:color="auto"/>
+          <w:bottom w:val="single" w:sz="2" w:space="0" w:color="auto"/>
+          <w:right w:val="single" w:sz="2" w:space="0" w:color="auto"/>
+        </w:pBdr>
+        <w:spacing w:before="100" w:beforeAutospacing="1" w:after="100" w:afterAutospacing="1" w:line="240" w:lineRule="auto"/>
+        <w:rPr>
+          <w:rFonts w:ascii="Segoe UI" w:eastAsia="Times New Roman" w:hAnsi="Segoe UI" w:cs="Segoe UI"/>
+          <w:kern w:val="0"/>
+          <w:lang w:eastAsia="es-ES"/>
+          <w14:ligatures w14:val="none"/>
+        </w:rPr>
+      </w:pPr>
+      <w:r>
+        <w:rPr>
+          <w:rFonts w:ascii="Segoe UI" w:eastAsia="Times New Roman" w:hAnsi="Segoe UI" w:cs="Segoe UI"/>
+          <w:kern w:val="0"/>
+          <w:bdr w:val="single" w:sz="2" w:space="0" w:color="auto" w:frame="1"/>
+          <w:lang w:eastAsia="es-ES"/>
+          <w14:ligatures w14:val="none"/>
+        </w:rPr>
+        <w:t>Estructural</w:t>
+      </w:r>
+      <w:r>
+        <w:rPr>
+          <w:rFonts w:ascii="Segoe UI" w:eastAsia="Times New Roman" w:hAnsi="Segoe UI" w:cs="Segoe UI"/>
+          <w:kern w:val="0"/>
+          <w:lang w:eastAsia="es-ES"/>
+          <w14:ligatures w14:val="none"/>
+        </w:rPr>
+        <w:t>: identifica qué eventos existen y cómo se relacionan entre sí.</w:t>
+      </w:r>
+    </w:p>
+    <w:p>
+      <w:pPr>
+        <w:numPr>
+          <w:ilvl w:val="0"/>
+          <w:numId w:val="7"/>
+        </w:numPr>
+        <w:pBdr>
+          <w:top w:val="single" w:sz="2" w:space="0" w:color="auto"/>
+          <w:left w:val="single" w:sz="2" w:space="0" w:color="auto"/>
+          <w:bottom w:val="single" w:sz="2" w:space="0" w:color="auto"/>
+          <w:right w:val="single" w:sz="2" w:space="0" w:color="auto"/>
+        </w:pBdr>
+        <w:spacing w:before="100" w:beforeAutospacing="1" w:after="100" w:afterAutospacing="1" w:line="240" w:lineRule="auto"/>
+        <w:rPr>
+          <w:rFonts w:ascii="Segoe UI" w:eastAsia="Times New Roman" w:hAnsi="Segoe UI" w:cs="Segoe UI"/>
+          <w:kern w:val="0"/>
+          <w:lang w:eastAsia="es-ES"/>
+          <w14:ligatures w14:val="none"/>
+        </w:rPr>
+      </w:pPr>
+      <w:r>
+        <w:rPr>
+          <w:rFonts w:ascii="Segoe UI" w:eastAsia="Times New Roman" w:hAnsi="Segoe UI" w:cs="Segoe UI"/>
+          <w:kern w:val="0"/>
+          <w:bdr w:val="single" w:sz="2" w:space="0" w:color="auto" w:frame="1"/>
+          <w:lang w:eastAsia="es-ES"/>
+          <w14:ligatures w14:val="none"/>
+        </w:rPr>
+        <w:t>Conductual</w:t>
+      </w:r>
+      <w:r>
+        <w:rPr>
+          <w:rFonts w:ascii="Segoe UI" w:eastAsia="Times New Roman" w:hAnsi="Segoe UI" w:cs="Segoe UI"/>
+          <w:kern w:val="0"/>
+          <w:lang w:eastAsia="es-ES"/>
+          <w14:ligatures w14:val="none"/>
+        </w:rPr>
+        <w:t>: examina cómo se utilizan los datos personales a lo largo del tiempo.</w:t>
+      </w:r>
+    </w:p>
+    <w:p>
+      <w:pPr>
+        <w:pBdr>
+          <w:top w:val="single" w:sz="2" w:space="0" w:color="auto"/>
+          <w:left w:val="single" w:sz="2" w:space="0" w:color="auto"/>
+          <w:bottom w:val="single" w:sz="2" w:space="0" w:color="auto"/>
+          <w:right w:val="single" w:sz="2" w:space="0" w:color="auto"/>
+        </w:pBdr>
+        <w:spacing w:before="100" w:beforeAutospacing="1" w:after="100" w:afterAutospacing="1" w:line="240" w:lineRule="auto"/>
+        <w:outlineLvl w:val="1"/>
+        <w:rPr>
+          <w:rFonts w:ascii="Segoe UI" w:eastAsia="Times New Roman" w:hAnsi="Segoe UI" w:cs="Segoe UI"/>
           <w:b/>
           <w:bCs/>
-        </w:rPr>
-        <w:t>no se evalúa a nivel de eventos aislados</w:t>
-      </w:r>
-      <w:r>
-        <w:t>, sino como:</w:t>
+          <w:kern w:val="0"/>
+          <w:sz w:val="36"/>
+          <w:szCs w:val="36"/>
+          <w:lang w:eastAsia="es-ES"/>
+          <w14:ligatures w14:val="none"/>
+        </w:rPr>
+      </w:pPr>
+      <w:r>
+        <w:rPr>
+          <w:rFonts w:ascii="Segoe UI" w:eastAsia="Times New Roman" w:hAnsi="Segoe UI" w:cs="Segoe UI"/>
+          <w:b/>
+          <w:bCs/>
+          <w:kern w:val="0"/>
+          <w:sz w:val="36"/>
+          <w:szCs w:val="36"/>
+          <w:lang w:eastAsia="es-ES"/>
+          <w14:ligatures w14:val="none"/>
+        </w:rPr>
+        <w:t>1.2 GDPR-</w:t>
+      </w:r>
+      <w:proofErr w:type="spellStart"/>
+      <w:r>
+        <w:rPr>
+          <w:rFonts w:ascii="Segoe UI" w:eastAsia="Times New Roman" w:hAnsi="Segoe UI" w:cs="Segoe UI"/>
+          <w:b/>
+          <w:bCs/>
+          <w:kern w:val="0"/>
+          <w:sz w:val="36"/>
+          <w:szCs w:val="36"/>
+          <w:lang w:eastAsia="es-ES"/>
+          <w14:ligatures w14:val="none"/>
+        </w:rPr>
+        <w:t>Compliant</w:t>
+      </w:r>
+      <w:proofErr w:type="spellEnd"/>
+      <w:r>
+        <w:rPr>
+          <w:rFonts w:ascii="Segoe UI" w:eastAsia="Times New Roman" w:hAnsi="Segoe UI" w:cs="Segoe UI"/>
+          <w:b/>
+          <w:bCs/>
+          <w:kern w:val="0"/>
+          <w:sz w:val="36"/>
+          <w:szCs w:val="36"/>
+          <w:lang w:eastAsia="es-ES"/>
+          <w14:ligatures w14:val="none"/>
+        </w:rPr>
+        <w:t xml:space="preserve"> Trace</w:t>
       </w:r>
     </w:p>
     <w:p>
       <w:pPr>
-        <w:rPr>
-          <w:lang w:val="en-US"/>
-        </w:rPr>
-      </w:pPr>
-      <w:r>
-        <w:rPr>
+        <w:pBdr>
+          <w:top w:val="single" w:sz="2" w:space="0" w:color="auto"/>
+          <w:left w:val="single" w:sz="2" w:space="0" w:color="auto"/>
+          <w:bottom w:val="single" w:sz="2" w:space="0" w:color="auto"/>
+          <w:right w:val="single" w:sz="2" w:space="0" w:color="auto"/>
+        </w:pBdr>
+        <w:spacing w:before="100" w:beforeAutospacing="1" w:after="100" w:afterAutospacing="1" w:line="240" w:lineRule="auto"/>
+        <w:rPr>
+          <w:rFonts w:ascii="Segoe UI" w:eastAsia="Times New Roman" w:hAnsi="Segoe UI" w:cs="Segoe UI"/>
+          <w:kern w:val="0"/>
+          <w:lang w:eastAsia="es-ES"/>
+          <w14:ligatures w14:val="none"/>
+        </w:rPr>
+      </w:pPr>
+      <w:r>
+        <w:rPr>
+          <w:rFonts w:ascii="Segoe UI" w:eastAsia="Times New Roman" w:hAnsi="Segoe UI" w:cs="Segoe UI"/>
+          <w:kern w:val="0"/>
+          <w:lang w:eastAsia="es-ES"/>
+          <w14:ligatures w14:val="none"/>
+        </w:rPr>
+        <w:t>Una </w:t>
+      </w:r>
+      <w:r>
+        <w:rPr>
+          <w:rFonts w:ascii="Segoe UI" w:eastAsia="Times New Roman" w:hAnsi="Segoe UI" w:cs="Segoe UI"/>
+          <w:kern w:val="0"/>
+          <w:bdr w:val="single" w:sz="2" w:space="0" w:color="auto" w:frame="1"/>
+          <w:lang w:eastAsia="es-ES"/>
+          <w14:ligatures w14:val="none"/>
+        </w:rPr>
+        <w:t>traza conforme al GDPR (GDPR-</w:t>
+      </w:r>
+      <w:proofErr w:type="spellStart"/>
+      <w:r>
+        <w:rPr>
+          <w:rFonts w:ascii="Segoe UI" w:eastAsia="Times New Roman" w:hAnsi="Segoe UI" w:cs="Segoe UI"/>
+          <w:kern w:val="0"/>
+          <w:bdr w:val="single" w:sz="2" w:space="0" w:color="auto" w:frame="1"/>
+          <w:lang w:eastAsia="es-ES"/>
+          <w14:ligatures w14:val="none"/>
+        </w:rPr>
+        <w:t>compliant</w:t>
+      </w:r>
+      <w:proofErr w:type="spellEnd"/>
+      <w:r>
+        <w:rPr>
+          <w:rFonts w:ascii="Segoe UI" w:eastAsia="Times New Roman" w:hAnsi="Segoe UI" w:cs="Segoe UI"/>
+          <w:kern w:val="0"/>
+          <w:bdr w:val="single" w:sz="2" w:space="0" w:color="auto" w:frame="1"/>
+          <w:lang w:eastAsia="es-ES"/>
+          <w14:ligatures w14:val="none"/>
+        </w:rPr>
+        <w:t xml:space="preserve"> trace)</w:t>
+      </w:r>
+      <w:r>
+        <w:rPr>
+          <w:rFonts w:ascii="Segoe UI" w:eastAsia="Times New Roman" w:hAnsi="Segoe UI" w:cs="Segoe UI"/>
+          <w:kern w:val="0"/>
+          <w:lang w:eastAsia="es-ES"/>
+          <w14:ligatures w14:val="none"/>
+        </w:rPr>
+        <w:t> corresponde a una ejecución de proceso enriquecida con semánticas explícitas del reglamento, lo que permite verificar obligaciones legales como el consentimiento, la limitación de propósito, la rendición de cuentas (</w:t>
+      </w:r>
+      <w:proofErr w:type="spellStart"/>
+      <w:r>
+        <w:rPr>
+          <w:rFonts w:ascii="Segoe UI" w:eastAsia="Times New Roman" w:hAnsi="Segoe UI" w:cs="Segoe UI"/>
           <w:i/>
           <w:iCs/>
-          <w:lang w:val="en-US"/>
-        </w:rPr>
-        <w:t>the conformance of data processing behavior with a set of legal, temporal and contextual obligations.</w:t>
+          <w:kern w:val="0"/>
+          <w:bdr w:val="single" w:sz="2" w:space="0" w:color="auto" w:frame="1"/>
+          <w:lang w:eastAsia="es-ES"/>
+          <w14:ligatures w14:val="none"/>
+        </w:rPr>
+        <w:t>accountability</w:t>
+      </w:r>
+      <w:proofErr w:type="spellEnd"/>
+      <w:r>
+        <w:rPr>
+          <w:rFonts w:ascii="Segoe UI" w:eastAsia="Times New Roman" w:hAnsi="Segoe UI" w:cs="Segoe UI"/>
+          <w:kern w:val="0"/>
+          <w:lang w:eastAsia="es-ES"/>
+          <w14:ligatures w14:val="none"/>
+        </w:rPr>
+        <w:t>), los derechos del interesado y las restricciones de tratamiento.</w:t>
       </w:r>
     </w:p>
     <w:p>
-      <w:r>
-        <w:t xml:space="preserve">En procesos reales (sanidad, banca, administración), estas obligaciones se materializan como </w:t>
-      </w:r>
-      <w:r>
-        <w:rPr>
+      <w:pPr>
+        <w:pBdr>
+          <w:top w:val="single" w:sz="2" w:space="0" w:color="auto"/>
+          <w:left w:val="single" w:sz="2" w:space="0" w:color="auto"/>
+          <w:bottom w:val="single" w:sz="2" w:space="0" w:color="auto"/>
+          <w:right w:val="single" w:sz="2" w:space="0" w:color="auto"/>
+        </w:pBdr>
+        <w:spacing w:before="100" w:beforeAutospacing="1" w:after="100" w:afterAutospacing="1" w:line="240" w:lineRule="auto"/>
+        <w:outlineLvl w:val="1"/>
+        <w:rPr>
+          <w:rFonts w:ascii="Segoe UI" w:eastAsia="Times New Roman" w:hAnsi="Segoe UI" w:cs="Segoe UI"/>
           <w:b/>
           <w:bCs/>
-        </w:rPr>
-        <w:t>secuencias de acciones</w:t>
-      </w:r>
-      <w:r>
-        <w:t>: consentimiento, acceso, restricciones, derechos, borrado, etc.</w:t>
+          <w:kern w:val="0"/>
+          <w:sz w:val="36"/>
+          <w:szCs w:val="36"/>
+          <w:lang w:eastAsia="es-ES"/>
+          <w14:ligatures w14:val="none"/>
+        </w:rPr>
+      </w:pPr>
+      <w:r>
+        <w:rPr>
+          <w:rFonts w:ascii="Segoe UI" w:eastAsia="Times New Roman" w:hAnsi="Segoe UI" w:cs="Segoe UI"/>
+          <w:b/>
+          <w:bCs/>
+          <w:kern w:val="0"/>
+          <w:sz w:val="36"/>
+          <w:szCs w:val="36"/>
+          <w:lang w:eastAsia="es-ES"/>
+          <w14:ligatures w14:val="none"/>
+        </w:rPr>
+        <w:t>Características principales</w:t>
       </w:r>
     </w:p>
     <w:p>
-      <w:r>
-        <w:t xml:space="preserve">Por tanto, </w:t>
-      </w:r>
-      <w:r>
-        <w:rPr>
+      <w:pPr>
+        <w:numPr>
+          <w:ilvl w:val="0"/>
+          <w:numId w:val="8"/>
+        </w:numPr>
+        <w:pBdr>
+          <w:top w:val="single" w:sz="2" w:space="0" w:color="auto"/>
+          <w:left w:val="single" w:sz="2" w:space="0" w:color="auto"/>
+          <w:bottom w:val="single" w:sz="2" w:space="0" w:color="auto"/>
+          <w:right w:val="single" w:sz="2" w:space="0" w:color="auto"/>
+        </w:pBdr>
+        <w:spacing w:before="100" w:beforeAutospacing="1" w:after="100" w:afterAutospacing="1" w:line="240" w:lineRule="auto"/>
+        <w:rPr>
+          <w:rFonts w:ascii="Segoe UI" w:eastAsia="Times New Roman" w:hAnsi="Segoe UI" w:cs="Segoe UI"/>
+          <w:kern w:val="0"/>
+          <w:lang w:eastAsia="es-ES"/>
+          <w14:ligatures w14:val="none"/>
+        </w:rPr>
+      </w:pPr>
+      <w:r>
+        <w:rPr>
+          <w:rFonts w:ascii="Segoe UI" w:eastAsia="Times New Roman" w:hAnsi="Segoe UI" w:cs="Segoe UI"/>
+          <w:kern w:val="0"/>
+          <w:lang w:eastAsia="es-ES"/>
+          <w14:ligatures w14:val="none"/>
+        </w:rPr>
+        <w:t>No implica ausencia de violaciones, sino que la traza es </w:t>
+      </w:r>
+      <w:r>
+        <w:rPr>
+          <w:rFonts w:ascii="Segoe UI" w:eastAsia="Times New Roman" w:hAnsi="Segoe UI" w:cs="Segoe UI"/>
+          <w:kern w:val="0"/>
+          <w:bdr w:val="single" w:sz="2" w:space="0" w:color="auto" w:frame="1"/>
+          <w:lang w:eastAsia="es-ES"/>
+          <w14:ligatures w14:val="none"/>
+        </w:rPr>
+        <w:t>observable, auditable y verificable</w:t>
+      </w:r>
+      <w:r>
+        <w:rPr>
+          <w:rFonts w:ascii="Segoe UI" w:eastAsia="Times New Roman" w:hAnsi="Segoe UI" w:cs="Segoe UI"/>
+          <w:kern w:val="0"/>
+          <w:lang w:eastAsia="es-ES"/>
+          <w14:ligatures w14:val="none"/>
+        </w:rPr>
+        <w:t>.</w:t>
+      </w:r>
+    </w:p>
+    <w:p>
+      <w:pPr>
+        <w:numPr>
+          <w:ilvl w:val="0"/>
+          <w:numId w:val="8"/>
+        </w:numPr>
+        <w:pBdr>
+          <w:top w:val="single" w:sz="2" w:space="0" w:color="auto"/>
+          <w:left w:val="single" w:sz="2" w:space="0" w:color="auto"/>
+          <w:bottom w:val="single" w:sz="2" w:space="0" w:color="auto"/>
+          <w:right w:val="single" w:sz="2" w:space="0" w:color="auto"/>
+        </w:pBdr>
+        <w:spacing w:before="100" w:beforeAutospacing="1" w:after="100" w:afterAutospacing="1" w:line="240" w:lineRule="auto"/>
+        <w:rPr>
+          <w:rFonts w:ascii="Segoe UI" w:eastAsia="Times New Roman" w:hAnsi="Segoe UI" w:cs="Segoe UI"/>
+          <w:kern w:val="0"/>
+          <w:lang w:eastAsia="es-ES"/>
+          <w14:ligatures w14:val="none"/>
+        </w:rPr>
+      </w:pPr>
+      <w:r>
+        <w:rPr>
+          <w:rFonts w:ascii="Segoe UI" w:eastAsia="Times New Roman" w:hAnsi="Segoe UI" w:cs="Segoe UI"/>
+          <w:kern w:val="0"/>
+          <w:lang w:eastAsia="es-ES"/>
+          <w14:ligatures w14:val="none"/>
+        </w:rPr>
+        <w:t>En el proyecto, una traza </w:t>
+      </w:r>
+      <w:proofErr w:type="spellStart"/>
+      <w:r>
+        <w:rPr>
+          <w:rFonts w:ascii="Segoe UI" w:eastAsia="Times New Roman" w:hAnsi="Segoe UI" w:cs="Segoe UI"/>
+          <w:i/>
+          <w:iCs/>
+          <w:kern w:val="0"/>
+          <w:bdr w:val="single" w:sz="2" w:space="0" w:color="auto" w:frame="1"/>
+          <w:lang w:eastAsia="es-ES"/>
+          <w14:ligatures w14:val="none"/>
+        </w:rPr>
+        <w:t>compliant</w:t>
+      </w:r>
+      <w:proofErr w:type="spellEnd"/>
+      <w:r>
+        <w:rPr>
+          <w:rFonts w:ascii="Segoe UI" w:eastAsia="Times New Roman" w:hAnsi="Segoe UI" w:cs="Segoe UI"/>
+          <w:kern w:val="0"/>
+          <w:lang w:eastAsia="es-ES"/>
+          <w14:ligatures w14:val="none"/>
+        </w:rPr>
+        <w:t>:</w:t>
+      </w:r>
+    </w:p>
+    <w:p>
+      <w:pPr>
+        <w:numPr>
+          <w:ilvl w:val="1"/>
+          <w:numId w:val="8"/>
+        </w:numPr>
+        <w:pBdr>
+          <w:top w:val="single" w:sz="2" w:space="0" w:color="auto"/>
+          <w:left w:val="single" w:sz="2" w:space="0" w:color="auto"/>
+          <w:bottom w:val="single" w:sz="2" w:space="0" w:color="auto"/>
+          <w:right w:val="single" w:sz="2" w:space="0" w:color="auto"/>
+        </w:pBdr>
+        <w:spacing w:before="100" w:beforeAutospacing="1" w:after="100" w:afterAutospacing="1" w:line="240" w:lineRule="auto"/>
+        <w:rPr>
+          <w:rFonts w:ascii="Segoe UI" w:eastAsia="Times New Roman" w:hAnsi="Segoe UI" w:cs="Segoe UI"/>
+          <w:kern w:val="0"/>
+          <w:lang w:eastAsia="es-ES"/>
+          <w14:ligatures w14:val="none"/>
+        </w:rPr>
+      </w:pPr>
+      <w:r>
+        <w:rPr>
+          <w:rFonts w:ascii="Segoe UI" w:eastAsia="Times New Roman" w:hAnsi="Segoe UI" w:cs="Segoe UI"/>
+          <w:kern w:val="0"/>
+          <w:lang w:eastAsia="es-ES"/>
+          <w14:ligatures w14:val="none"/>
+        </w:rPr>
+        <w:t>Contiene eventos explícitos de GDPR.</w:t>
+      </w:r>
+    </w:p>
+    <w:p>
+      <w:pPr>
+        <w:numPr>
+          <w:ilvl w:val="1"/>
+          <w:numId w:val="8"/>
+        </w:numPr>
+        <w:pBdr>
+          <w:top w:val="single" w:sz="2" w:space="0" w:color="auto"/>
+          <w:left w:val="single" w:sz="2" w:space="0" w:color="auto"/>
+          <w:bottom w:val="single" w:sz="2" w:space="0" w:color="auto"/>
+          <w:right w:val="single" w:sz="2" w:space="0" w:color="auto"/>
+        </w:pBdr>
+        <w:spacing w:before="100" w:beforeAutospacing="1" w:after="100" w:afterAutospacing="1" w:line="240" w:lineRule="auto"/>
+        <w:rPr>
+          <w:rFonts w:ascii="Segoe UI" w:eastAsia="Times New Roman" w:hAnsi="Segoe UI" w:cs="Segoe UI"/>
+          <w:kern w:val="0"/>
+          <w:lang w:eastAsia="es-ES"/>
+          <w14:ligatures w14:val="none"/>
+        </w:rPr>
+      </w:pPr>
+      <w:r>
+        <w:rPr>
+          <w:rFonts w:ascii="Segoe UI" w:eastAsia="Times New Roman" w:hAnsi="Segoe UI" w:cs="Segoe UI"/>
+          <w:kern w:val="0"/>
+          <w:lang w:eastAsia="es-ES"/>
+          <w14:ligatures w14:val="none"/>
+        </w:rPr>
+        <w:t>Cada acceso a datos está:</w:t>
+      </w:r>
+    </w:p>
+    <w:p>
+      <w:pPr>
+        <w:numPr>
+          <w:ilvl w:val="2"/>
+          <w:numId w:val="8"/>
+        </w:numPr>
+        <w:pBdr>
+          <w:top w:val="single" w:sz="2" w:space="0" w:color="auto"/>
+          <w:left w:val="single" w:sz="2" w:space="0" w:color="auto"/>
+          <w:bottom w:val="single" w:sz="2" w:space="0" w:color="auto"/>
+          <w:right w:val="single" w:sz="2" w:space="0" w:color="auto"/>
+        </w:pBdr>
+        <w:spacing w:before="100" w:beforeAutospacing="1" w:after="100" w:afterAutospacing="1" w:line="240" w:lineRule="auto"/>
+        <w:rPr>
+          <w:rFonts w:ascii="Segoe UI" w:eastAsia="Times New Roman" w:hAnsi="Segoe UI" w:cs="Segoe UI"/>
+          <w:kern w:val="0"/>
+          <w:lang w:eastAsia="es-ES"/>
+          <w14:ligatures w14:val="none"/>
+        </w:rPr>
+      </w:pPr>
+      <w:r>
+        <w:rPr>
+          <w:rFonts w:ascii="Segoe UI" w:eastAsia="Times New Roman" w:hAnsi="Segoe UI" w:cs="Segoe UI"/>
+          <w:kern w:val="0"/>
+          <w:bdr w:val="single" w:sz="2" w:space="0" w:color="auto" w:frame="1"/>
+          <w:lang w:eastAsia="es-ES"/>
+          <w14:ligatures w14:val="none"/>
+        </w:rPr>
+        <w:t>Contextualizado</w:t>
+      </w:r>
+      <w:r>
+        <w:rPr>
+          <w:rFonts w:ascii="Segoe UI" w:eastAsia="Times New Roman" w:hAnsi="Segoe UI" w:cs="Segoe UI"/>
+          <w:kern w:val="0"/>
+          <w:lang w:eastAsia="es-ES"/>
+          <w14:ligatures w14:val="none"/>
+        </w:rPr>
+        <w:t> (actor, propósito, tipo de acceso).</w:t>
+      </w:r>
+    </w:p>
+    <w:p>
+      <w:pPr>
+        <w:numPr>
+          <w:ilvl w:val="2"/>
+          <w:numId w:val="8"/>
+        </w:numPr>
+        <w:pBdr>
+          <w:top w:val="single" w:sz="2" w:space="0" w:color="auto"/>
+          <w:left w:val="single" w:sz="2" w:space="0" w:color="auto"/>
+          <w:bottom w:val="single" w:sz="2" w:space="0" w:color="auto"/>
+          <w:right w:val="single" w:sz="2" w:space="0" w:color="auto"/>
+        </w:pBdr>
+        <w:spacing w:before="100" w:beforeAutospacing="1" w:after="100" w:afterAutospacing="1" w:line="240" w:lineRule="auto"/>
+        <w:rPr>
+          <w:rFonts w:ascii="Segoe UI" w:eastAsia="Times New Roman" w:hAnsi="Segoe UI" w:cs="Segoe UI"/>
+          <w:kern w:val="0"/>
+          <w:lang w:eastAsia="es-ES"/>
+          <w14:ligatures w14:val="none"/>
+        </w:rPr>
+      </w:pPr>
+      <w:r>
+        <w:rPr>
+          <w:rFonts w:ascii="Segoe UI" w:eastAsia="Times New Roman" w:hAnsi="Segoe UI" w:cs="Segoe UI"/>
+          <w:kern w:val="0"/>
+          <w:bdr w:val="single" w:sz="2" w:space="0" w:color="auto" w:frame="1"/>
+          <w:lang w:eastAsia="es-ES"/>
+          <w14:ligatures w14:val="none"/>
+        </w:rPr>
+        <w:t>Trazado</w:t>
+      </w:r>
+      <w:r>
+        <w:rPr>
+          <w:rFonts w:ascii="Segoe UI" w:eastAsia="Times New Roman" w:hAnsi="Segoe UI" w:cs="Segoe UI"/>
+          <w:kern w:val="0"/>
+          <w:lang w:eastAsia="es-ES"/>
+          <w14:ligatures w14:val="none"/>
+        </w:rPr>
+        <w:t> mediante registros de acceso (</w:t>
+      </w:r>
+      <w:proofErr w:type="spellStart"/>
+      <w:r>
+        <w:rPr>
+          <w:rFonts w:ascii="Segoe UI" w:eastAsia="Times New Roman" w:hAnsi="Segoe UI" w:cs="Segoe UI"/>
+          <w:i/>
+          <w:iCs/>
+          <w:kern w:val="0"/>
+          <w:bdr w:val="single" w:sz="2" w:space="0" w:color="auto" w:frame="1"/>
+          <w:lang w:eastAsia="es-ES"/>
+          <w14:ligatures w14:val="none"/>
+        </w:rPr>
+        <w:t>access</w:t>
+      </w:r>
+      <w:proofErr w:type="spellEnd"/>
+      <w:r>
+        <w:rPr>
+          <w:rFonts w:ascii="Segoe UI" w:eastAsia="Times New Roman" w:hAnsi="Segoe UI" w:cs="Segoe UI"/>
+          <w:i/>
+          <w:iCs/>
+          <w:kern w:val="0"/>
+          <w:bdr w:val="single" w:sz="2" w:space="0" w:color="auto" w:frame="1"/>
+          <w:lang w:eastAsia="es-ES"/>
+          <w14:ligatures w14:val="none"/>
+        </w:rPr>
+        <w:t xml:space="preserve"> logs</w:t>
+      </w:r>
+      <w:r>
+        <w:rPr>
+          <w:rFonts w:ascii="Segoe UI" w:eastAsia="Times New Roman" w:hAnsi="Segoe UI" w:cs="Segoe UI"/>
+          <w:kern w:val="0"/>
+          <w:lang w:eastAsia="es-ES"/>
+          <w14:ligatures w14:val="none"/>
+        </w:rPr>
+        <w:t>).</w:t>
+      </w:r>
+    </w:p>
+    <w:p>
+      <w:pPr>
+        <w:numPr>
+          <w:ilvl w:val="1"/>
+          <w:numId w:val="8"/>
+        </w:numPr>
+        <w:pBdr>
+          <w:top w:val="single" w:sz="2" w:space="0" w:color="auto"/>
+          <w:left w:val="single" w:sz="2" w:space="0" w:color="auto"/>
+          <w:bottom w:val="single" w:sz="2" w:space="0" w:color="auto"/>
+          <w:right w:val="single" w:sz="2" w:space="0" w:color="auto"/>
+        </w:pBdr>
+        <w:spacing w:before="100" w:beforeAutospacing="1" w:after="100" w:afterAutospacing="1" w:line="240" w:lineRule="auto"/>
+        <w:rPr>
+          <w:rFonts w:ascii="Segoe UI" w:eastAsia="Times New Roman" w:hAnsi="Segoe UI" w:cs="Segoe UI"/>
+          <w:kern w:val="0"/>
+          <w:lang w:eastAsia="es-ES"/>
+          <w14:ligatures w14:val="none"/>
+        </w:rPr>
+      </w:pPr>
+      <w:r>
+        <w:rPr>
+          <w:rFonts w:ascii="Segoe UI" w:eastAsia="Times New Roman" w:hAnsi="Segoe UI" w:cs="Segoe UI"/>
+          <w:kern w:val="0"/>
+          <w:lang w:eastAsia="es-ES"/>
+          <w14:ligatures w14:val="none"/>
+        </w:rPr>
+        <w:t>Permite evaluar artículos específicos del reglamento, como:</w:t>
+      </w:r>
+    </w:p>
+    <w:p>
+      <w:pPr>
+        <w:numPr>
+          <w:ilvl w:val="2"/>
+          <w:numId w:val="8"/>
+        </w:numPr>
+        <w:pBdr>
+          <w:top w:val="single" w:sz="2" w:space="0" w:color="auto"/>
+          <w:left w:val="single" w:sz="2" w:space="0" w:color="auto"/>
+          <w:bottom w:val="single" w:sz="2" w:space="0" w:color="auto"/>
+          <w:right w:val="single" w:sz="2" w:space="0" w:color="auto"/>
+        </w:pBdr>
+        <w:spacing w:before="100" w:beforeAutospacing="1" w:after="100" w:afterAutospacing="1" w:line="240" w:lineRule="auto"/>
+        <w:rPr>
+          <w:rFonts w:ascii="Segoe UI" w:eastAsia="Times New Roman" w:hAnsi="Segoe UI" w:cs="Segoe UI"/>
+          <w:kern w:val="0"/>
+          <w:lang w:eastAsia="es-ES"/>
+          <w14:ligatures w14:val="none"/>
+        </w:rPr>
+      </w:pPr>
+      <w:r>
+        <w:rPr>
+          <w:rFonts w:ascii="Segoe UI" w:eastAsia="Times New Roman" w:hAnsi="Segoe UI" w:cs="Segoe UI"/>
+          <w:kern w:val="0"/>
+          <w:lang w:eastAsia="es-ES"/>
+          <w14:ligatures w14:val="none"/>
+        </w:rPr>
+        <w:t>Art. 6: Licitud del tratamiento.</w:t>
+      </w:r>
+    </w:p>
+    <w:p>
+      <w:pPr>
+        <w:numPr>
+          <w:ilvl w:val="2"/>
+          <w:numId w:val="8"/>
+        </w:numPr>
+        <w:pBdr>
+          <w:top w:val="single" w:sz="2" w:space="0" w:color="auto"/>
+          <w:left w:val="single" w:sz="2" w:space="0" w:color="auto"/>
+          <w:bottom w:val="single" w:sz="2" w:space="0" w:color="auto"/>
+          <w:right w:val="single" w:sz="2" w:space="0" w:color="auto"/>
+        </w:pBdr>
+        <w:spacing w:before="100" w:beforeAutospacing="1" w:after="100" w:afterAutospacing="1" w:line="240" w:lineRule="auto"/>
+        <w:rPr>
+          <w:rFonts w:ascii="Segoe UI" w:eastAsia="Times New Roman" w:hAnsi="Segoe UI" w:cs="Segoe UI"/>
+          <w:kern w:val="0"/>
+          <w:lang w:eastAsia="es-ES"/>
+          <w14:ligatures w14:val="none"/>
+        </w:rPr>
+      </w:pPr>
+      <w:r>
+        <w:rPr>
+          <w:rFonts w:ascii="Segoe UI" w:eastAsia="Times New Roman" w:hAnsi="Segoe UI" w:cs="Segoe UI"/>
+          <w:kern w:val="0"/>
+          <w:lang w:eastAsia="es-ES"/>
+          <w14:ligatures w14:val="none"/>
+        </w:rPr>
+        <w:t>Art. 5(1)(b): Limitación del propósito.</w:t>
+      </w:r>
+    </w:p>
+    <w:p>
+      <w:pPr>
+        <w:numPr>
+          <w:ilvl w:val="2"/>
+          <w:numId w:val="8"/>
+        </w:numPr>
+        <w:pBdr>
+          <w:top w:val="single" w:sz="2" w:space="0" w:color="auto"/>
+          <w:left w:val="single" w:sz="2" w:space="0" w:color="auto"/>
+          <w:bottom w:val="single" w:sz="2" w:space="0" w:color="auto"/>
+          <w:right w:val="single" w:sz="2" w:space="0" w:color="auto"/>
+        </w:pBdr>
+        <w:spacing w:before="100" w:beforeAutospacing="1" w:after="100" w:afterAutospacing="1" w:line="240" w:lineRule="auto"/>
+        <w:rPr>
+          <w:rFonts w:ascii="Segoe UI" w:eastAsia="Times New Roman" w:hAnsi="Segoe UI" w:cs="Segoe UI"/>
+          <w:kern w:val="0"/>
+          <w:lang w:eastAsia="es-ES"/>
+          <w14:ligatures w14:val="none"/>
+        </w:rPr>
+      </w:pPr>
+      <w:r>
+        <w:rPr>
+          <w:rFonts w:ascii="Segoe UI" w:eastAsia="Times New Roman" w:hAnsi="Segoe UI" w:cs="Segoe UI"/>
+          <w:kern w:val="0"/>
+          <w:lang w:eastAsia="es-ES"/>
+          <w14:ligatures w14:val="none"/>
+        </w:rPr>
+        <w:t>Art. 30: Registro de actividades de tratamiento.</w:t>
+      </w:r>
+    </w:p>
+    <w:p>
+      <w:pPr>
+        <w:numPr>
+          <w:ilvl w:val="2"/>
+          <w:numId w:val="8"/>
+        </w:numPr>
+        <w:pBdr>
+          <w:top w:val="single" w:sz="2" w:space="0" w:color="auto"/>
+          <w:left w:val="single" w:sz="2" w:space="0" w:color="auto"/>
+          <w:bottom w:val="single" w:sz="2" w:space="0" w:color="auto"/>
+          <w:right w:val="single" w:sz="2" w:space="0" w:color="auto"/>
+        </w:pBdr>
+        <w:spacing w:before="100" w:beforeAutospacing="1" w:after="100" w:afterAutospacing="1" w:line="240" w:lineRule="auto"/>
+        <w:rPr>
+          <w:rFonts w:ascii="Segoe UI" w:eastAsia="Times New Roman" w:hAnsi="Segoe UI" w:cs="Segoe UI"/>
+          <w:kern w:val="0"/>
+          <w:lang w:eastAsia="es-ES"/>
+          <w14:ligatures w14:val="none"/>
+        </w:rPr>
+      </w:pPr>
+      <w:r>
+        <w:rPr>
+          <w:rFonts w:ascii="Segoe UI" w:eastAsia="Times New Roman" w:hAnsi="Segoe UI" w:cs="Segoe UI"/>
+          <w:kern w:val="0"/>
+          <w:lang w:eastAsia="es-ES"/>
+          <w14:ligatures w14:val="none"/>
+        </w:rPr>
+        <w:lastRenderedPageBreak/>
+        <w:t>Arts. 32–34: Responsabilidad y gestión de brechas de seguridad.</w:t>
+      </w:r>
+    </w:p>
+    <w:p>
+      <w:pPr>
+        <w:pBdr>
+          <w:top w:val="single" w:sz="2" w:space="0" w:color="auto"/>
+          <w:left w:val="single" w:sz="2" w:space="0" w:color="auto"/>
+          <w:bottom w:val="single" w:sz="2" w:space="0" w:color="auto"/>
+          <w:right w:val="single" w:sz="2" w:space="0" w:color="auto"/>
+        </w:pBdr>
+        <w:spacing w:before="100" w:beforeAutospacing="1" w:after="100" w:afterAutospacing="1" w:line="240" w:lineRule="auto"/>
+        <w:rPr>
+          <w:rFonts w:ascii="Segoe UI" w:eastAsia="Times New Roman" w:hAnsi="Segoe UI" w:cs="Segoe UI"/>
+          <w:kern w:val="0"/>
+          <w:lang w:eastAsia="es-ES"/>
+          <w14:ligatures w14:val="none"/>
+        </w:rPr>
+      </w:pPr>
+      <w:r>
+        <w:rPr>
+          <w:rFonts w:ascii="Segoe UI Emoji" w:eastAsia="Times New Roman" w:hAnsi="Segoe UI Emoji" w:cs="Segoe UI Emoji"/>
+          <w:kern w:val="0"/>
+          <w:lang w:eastAsia="es-ES"/>
+          <w14:ligatures w14:val="none"/>
+        </w:rPr>
+        <w:t>💡</w:t>
+      </w:r>
+      <w:r>
+        <w:rPr>
+          <w:rFonts w:ascii="Segoe UI" w:eastAsia="Times New Roman" w:hAnsi="Segoe UI" w:cs="Segoe UI"/>
+          <w:kern w:val="0"/>
+          <w:lang w:eastAsia="es-ES"/>
+          <w14:ligatures w14:val="none"/>
+        </w:rPr>
+        <w:t> </w:t>
+      </w:r>
+      <w:r>
+        <w:rPr>
+          <w:rFonts w:ascii="Segoe UI" w:eastAsia="Times New Roman" w:hAnsi="Segoe UI" w:cs="Segoe UI"/>
+          <w:kern w:val="0"/>
+          <w:bdr w:val="single" w:sz="2" w:space="0" w:color="auto" w:frame="1"/>
+          <w:lang w:eastAsia="es-ES"/>
+          <w14:ligatures w14:val="none"/>
+        </w:rPr>
+        <w:t>Nota:</w:t>
+      </w:r>
+      <w:r>
+        <w:rPr>
+          <w:rFonts w:ascii="Segoe UI" w:eastAsia="Times New Roman" w:hAnsi="Segoe UI" w:cs="Segoe UI"/>
+          <w:kern w:val="0"/>
+          <w:lang w:eastAsia="es-ES"/>
+          <w14:ligatures w14:val="none"/>
+        </w:rPr>
+        <w:t> Una traza </w:t>
+      </w:r>
+      <w:proofErr w:type="spellStart"/>
+      <w:r>
+        <w:rPr>
+          <w:rFonts w:ascii="Segoe UI" w:eastAsia="Times New Roman" w:hAnsi="Segoe UI" w:cs="Segoe UI"/>
+          <w:i/>
+          <w:iCs/>
+          <w:kern w:val="0"/>
+          <w:bdr w:val="single" w:sz="2" w:space="0" w:color="auto" w:frame="1"/>
+          <w:lang w:eastAsia="es-ES"/>
+          <w14:ligatures w14:val="none"/>
+        </w:rPr>
+        <w:t>compliant</w:t>
+      </w:r>
+      <w:proofErr w:type="spellEnd"/>
+      <w:r>
+        <w:rPr>
+          <w:rFonts w:ascii="Segoe UI" w:eastAsia="Times New Roman" w:hAnsi="Segoe UI" w:cs="Segoe UI"/>
+          <w:kern w:val="0"/>
+          <w:lang w:eastAsia="es-ES"/>
+          <w14:ligatures w14:val="none"/>
+        </w:rPr>
+        <w:t> puede revelar violaciones reales, lo cual es </w:t>
+      </w:r>
+      <w:r>
+        <w:rPr>
+          <w:rFonts w:ascii="Segoe UI" w:eastAsia="Times New Roman" w:hAnsi="Segoe UI" w:cs="Segoe UI"/>
+          <w:kern w:val="0"/>
+          <w:bdr w:val="single" w:sz="2" w:space="0" w:color="auto" w:frame="1"/>
+          <w:lang w:eastAsia="es-ES"/>
+          <w14:ligatures w14:val="none"/>
+        </w:rPr>
+        <w:t>deseable desde la perspectiva de auditoría</w:t>
+      </w:r>
+      <w:r>
+        <w:rPr>
+          <w:rFonts w:ascii="Segoe UI" w:eastAsia="Times New Roman" w:hAnsi="Segoe UI" w:cs="Segoe UI"/>
+          <w:kern w:val="0"/>
+          <w:lang w:eastAsia="es-ES"/>
+          <w14:ligatures w14:val="none"/>
+        </w:rPr>
+        <w:t>, ya que proporciona evidencia verificable del comportamiento del sistema.</w:t>
+      </w:r>
+    </w:p>
+    <w:p>
+      <w:pPr>
+        <w:pBdr>
+          <w:top w:val="single" w:sz="2" w:space="0" w:color="auto"/>
+          <w:left w:val="single" w:sz="2" w:space="0" w:color="auto"/>
+          <w:bottom w:val="single" w:sz="2" w:space="0" w:color="auto"/>
+          <w:right w:val="single" w:sz="2" w:space="0" w:color="auto"/>
+        </w:pBdr>
+        <w:spacing w:before="100" w:beforeAutospacing="1" w:after="100" w:afterAutospacing="1" w:line="240" w:lineRule="auto"/>
+        <w:outlineLvl w:val="1"/>
+        <w:rPr>
+          <w:rFonts w:ascii="Segoe UI" w:eastAsia="Times New Roman" w:hAnsi="Segoe UI" w:cs="Segoe UI"/>
           <w:b/>
           <w:bCs/>
-        </w:rPr>
-        <w:t>una traza de proceso</w:t>
-      </w:r>
-      <w:r>
-        <w:t xml:space="preserve"> puede analizarse desde dos perspectivas:</w:t>
+          <w:kern w:val="0"/>
+          <w:sz w:val="36"/>
+          <w:szCs w:val="36"/>
+          <w:lang w:eastAsia="es-ES"/>
+          <w14:ligatures w14:val="none"/>
+        </w:rPr>
+      </w:pPr>
+      <w:r>
+        <w:rPr>
+          <w:rFonts w:ascii="Segoe UI" w:eastAsia="Times New Roman" w:hAnsi="Segoe UI" w:cs="Segoe UI"/>
+          <w:b/>
+          <w:bCs/>
+          <w:kern w:val="0"/>
+          <w:sz w:val="36"/>
+          <w:szCs w:val="36"/>
+          <w:lang w:eastAsia="es-ES"/>
+          <w14:ligatures w14:val="none"/>
+        </w:rPr>
+        <w:t>1.3 GDPR Non-</w:t>
+      </w:r>
+      <w:proofErr w:type="spellStart"/>
+      <w:r>
+        <w:rPr>
+          <w:rFonts w:ascii="Segoe UI" w:eastAsia="Times New Roman" w:hAnsi="Segoe UI" w:cs="Segoe UI"/>
+          <w:b/>
+          <w:bCs/>
+          <w:kern w:val="0"/>
+          <w:sz w:val="36"/>
+          <w:szCs w:val="36"/>
+          <w:lang w:eastAsia="es-ES"/>
+          <w14:ligatures w14:val="none"/>
+        </w:rPr>
+        <w:t>Compliant</w:t>
+      </w:r>
+      <w:proofErr w:type="spellEnd"/>
+      <w:r>
+        <w:rPr>
+          <w:rFonts w:ascii="Segoe UI" w:eastAsia="Times New Roman" w:hAnsi="Segoe UI" w:cs="Segoe UI"/>
+          <w:b/>
+          <w:bCs/>
+          <w:kern w:val="0"/>
+          <w:sz w:val="36"/>
+          <w:szCs w:val="36"/>
+          <w:lang w:eastAsia="es-ES"/>
+          <w14:ligatures w14:val="none"/>
+        </w:rPr>
+        <w:t xml:space="preserve"> Trace</w:t>
       </w:r>
     </w:p>
     <w:p>
       <w:pPr>
+        <w:pBdr>
+          <w:top w:val="single" w:sz="2" w:space="0" w:color="auto"/>
+          <w:left w:val="single" w:sz="2" w:space="0" w:color="auto"/>
+          <w:bottom w:val="single" w:sz="2" w:space="0" w:color="auto"/>
+          <w:right w:val="single" w:sz="2" w:space="0" w:color="auto"/>
+        </w:pBdr>
+        <w:spacing w:before="100" w:beforeAutospacing="1" w:after="100" w:afterAutospacing="1" w:line="240" w:lineRule="auto"/>
+        <w:rPr>
+          <w:rFonts w:ascii="Segoe UI" w:eastAsia="Times New Roman" w:hAnsi="Segoe UI" w:cs="Segoe UI"/>
+          <w:kern w:val="0"/>
+          <w:lang w:eastAsia="es-ES"/>
+          <w14:ligatures w14:val="none"/>
+        </w:rPr>
+      </w:pPr>
+      <w:r>
+        <w:rPr>
+          <w:rFonts w:ascii="Segoe UI" w:eastAsia="Times New Roman" w:hAnsi="Segoe UI" w:cs="Segoe UI"/>
+          <w:kern w:val="0"/>
+          <w:lang w:eastAsia="es-ES"/>
+          <w14:ligatures w14:val="none"/>
+        </w:rPr>
+        <w:t>Una </w:t>
+      </w:r>
+      <w:r>
+        <w:rPr>
+          <w:rFonts w:ascii="Segoe UI" w:eastAsia="Times New Roman" w:hAnsi="Segoe UI" w:cs="Segoe UI"/>
+          <w:kern w:val="0"/>
+          <w:bdr w:val="single" w:sz="2" w:space="0" w:color="auto" w:frame="1"/>
+          <w:lang w:eastAsia="es-ES"/>
+          <w14:ligatures w14:val="none"/>
+        </w:rPr>
+        <w:t>traza no conforme (GDPR non-</w:t>
+      </w:r>
+      <w:proofErr w:type="spellStart"/>
+      <w:r>
+        <w:rPr>
+          <w:rFonts w:ascii="Segoe UI" w:eastAsia="Times New Roman" w:hAnsi="Segoe UI" w:cs="Segoe UI"/>
+          <w:kern w:val="0"/>
+          <w:bdr w:val="single" w:sz="2" w:space="0" w:color="auto" w:frame="1"/>
+          <w:lang w:eastAsia="es-ES"/>
+          <w14:ligatures w14:val="none"/>
+        </w:rPr>
+        <w:t>compliant</w:t>
+      </w:r>
+      <w:proofErr w:type="spellEnd"/>
+      <w:r>
+        <w:rPr>
+          <w:rFonts w:ascii="Segoe UI" w:eastAsia="Times New Roman" w:hAnsi="Segoe UI" w:cs="Segoe UI"/>
+          <w:kern w:val="0"/>
+          <w:bdr w:val="single" w:sz="2" w:space="0" w:color="auto" w:frame="1"/>
+          <w:lang w:eastAsia="es-ES"/>
+          <w14:ligatures w14:val="none"/>
+        </w:rPr>
+        <w:t xml:space="preserve"> trace)</w:t>
+      </w:r>
+      <w:r>
+        <w:rPr>
+          <w:rFonts w:ascii="Segoe UI" w:eastAsia="Times New Roman" w:hAnsi="Segoe UI" w:cs="Segoe UI"/>
+          <w:kern w:val="0"/>
+          <w:lang w:eastAsia="es-ES"/>
+          <w14:ligatures w14:val="none"/>
+        </w:rPr>
+        <w:t> representa una ejecución de proceso en la que una o más obligaciones del reglamento son </w:t>
+      </w:r>
+      <w:r>
+        <w:rPr>
+          <w:rFonts w:ascii="Segoe UI" w:eastAsia="Times New Roman" w:hAnsi="Segoe UI" w:cs="Segoe UI"/>
+          <w:kern w:val="0"/>
+          <w:bdr w:val="single" w:sz="2" w:space="0" w:color="auto" w:frame="1"/>
+          <w:lang w:eastAsia="es-ES"/>
+          <w14:ligatures w14:val="none"/>
+        </w:rPr>
+        <w:t>deliberadamente vulneradas</w:t>
+      </w:r>
+      <w:r>
+        <w:rPr>
+          <w:rFonts w:ascii="Segoe UI" w:eastAsia="Times New Roman" w:hAnsi="Segoe UI" w:cs="Segoe UI"/>
+          <w:kern w:val="0"/>
+          <w:lang w:eastAsia="es-ES"/>
+          <w14:ligatures w14:val="none"/>
+        </w:rPr>
+        <w:t>, ya sea por omisión, inconsistencia temporal o uso indebido contextual de los datos personales.</w:t>
+      </w:r>
+    </w:p>
+    <w:p>
+      <w:pPr>
+        <w:pBdr>
+          <w:top w:val="single" w:sz="2" w:space="0" w:color="auto"/>
+          <w:left w:val="single" w:sz="2" w:space="0" w:color="auto"/>
+          <w:bottom w:val="single" w:sz="2" w:space="0" w:color="auto"/>
+          <w:right w:val="single" w:sz="2" w:space="0" w:color="auto"/>
+        </w:pBdr>
+        <w:spacing w:before="100" w:beforeAutospacing="1" w:after="100" w:afterAutospacing="1" w:line="240" w:lineRule="auto"/>
+        <w:rPr>
+          <w:rFonts w:ascii="Segoe UI" w:eastAsia="Times New Roman" w:hAnsi="Segoe UI" w:cs="Segoe UI"/>
+          <w:kern w:val="0"/>
+          <w:lang w:eastAsia="es-ES"/>
+          <w14:ligatures w14:val="none"/>
+        </w:rPr>
+      </w:pPr>
+      <w:r>
+        <w:rPr>
+          <w:rFonts w:ascii="Segoe UI" w:eastAsia="Times New Roman" w:hAnsi="Segoe UI" w:cs="Segoe UI"/>
+          <w:kern w:val="0"/>
+          <w:lang w:eastAsia="es-ES"/>
+          <w14:ligatures w14:val="none"/>
+        </w:rPr>
+        <w:t>En el proyecto, este tipo de trazas:</w:t>
+      </w:r>
+    </w:p>
+    <w:p>
+      <w:pPr>
         <w:numPr>
           <w:ilvl w:val="0"/>
-          <w:numId w:val="1"/>
+          <w:numId w:val="9"/>
         </w:numPr>
-      </w:pPr>
-      <w:r>
-        <w:rPr>
+        <w:pBdr>
+          <w:top w:val="single" w:sz="2" w:space="0" w:color="auto"/>
+          <w:left w:val="single" w:sz="2" w:space="0" w:color="auto"/>
+          <w:bottom w:val="single" w:sz="2" w:space="0" w:color="auto"/>
+          <w:right w:val="single" w:sz="2" w:space="0" w:color="auto"/>
+        </w:pBdr>
+        <w:spacing w:before="100" w:beforeAutospacing="1" w:after="100" w:afterAutospacing="1" w:line="240" w:lineRule="auto"/>
+        <w:rPr>
+          <w:rFonts w:ascii="Segoe UI" w:eastAsia="Times New Roman" w:hAnsi="Segoe UI" w:cs="Segoe UI"/>
+          <w:kern w:val="0"/>
+          <w:lang w:eastAsia="es-ES"/>
+          <w14:ligatures w14:val="none"/>
+        </w:rPr>
+      </w:pPr>
+      <w:r>
+        <w:rPr>
+          <w:rFonts w:ascii="Segoe UI" w:eastAsia="Times New Roman" w:hAnsi="Segoe UI" w:cs="Segoe UI"/>
+          <w:kern w:val="0"/>
+          <w:lang w:eastAsia="es-ES"/>
+          <w14:ligatures w14:val="none"/>
+        </w:rPr>
+        <w:t>No constituye un registro real (</w:t>
+      </w:r>
+      <w:r>
+        <w:rPr>
+          <w:rFonts w:ascii="Segoe UI" w:eastAsia="Times New Roman" w:hAnsi="Segoe UI" w:cs="Segoe UI"/>
+          <w:i/>
+          <w:iCs/>
+          <w:kern w:val="0"/>
+          <w:bdr w:val="single" w:sz="2" w:space="0" w:color="auto" w:frame="1"/>
+          <w:lang w:eastAsia="es-ES"/>
+          <w14:ligatures w14:val="none"/>
+        </w:rPr>
+        <w:t>log</w:t>
+      </w:r>
+      <w:r>
+        <w:rPr>
+          <w:rFonts w:ascii="Segoe UI" w:eastAsia="Times New Roman" w:hAnsi="Segoe UI" w:cs="Segoe UI"/>
+          <w:kern w:val="0"/>
+          <w:lang w:eastAsia="es-ES"/>
+          <w14:ligatures w14:val="none"/>
+        </w:rPr>
+        <w:t>).</w:t>
+      </w:r>
+    </w:p>
+    <w:p>
+      <w:pPr>
+        <w:numPr>
+          <w:ilvl w:val="0"/>
+          <w:numId w:val="9"/>
+        </w:numPr>
+        <w:pBdr>
+          <w:top w:val="single" w:sz="2" w:space="0" w:color="auto"/>
+          <w:left w:val="single" w:sz="2" w:space="0" w:color="auto"/>
+          <w:bottom w:val="single" w:sz="2" w:space="0" w:color="auto"/>
+          <w:right w:val="single" w:sz="2" w:space="0" w:color="auto"/>
+        </w:pBdr>
+        <w:spacing w:before="100" w:beforeAutospacing="1" w:after="100" w:afterAutospacing="1" w:line="240" w:lineRule="auto"/>
+        <w:rPr>
+          <w:rFonts w:ascii="Segoe UI" w:eastAsia="Times New Roman" w:hAnsi="Segoe UI" w:cs="Segoe UI"/>
+          <w:kern w:val="0"/>
+          <w:lang w:eastAsia="es-ES"/>
+          <w14:ligatures w14:val="none"/>
+        </w:rPr>
+      </w:pPr>
+      <w:r>
+        <w:rPr>
+          <w:rFonts w:ascii="Segoe UI" w:eastAsia="Times New Roman" w:hAnsi="Segoe UI" w:cs="Segoe UI"/>
+          <w:kern w:val="0"/>
+          <w:lang w:eastAsia="es-ES"/>
+          <w14:ligatures w14:val="none"/>
+        </w:rPr>
+        <w:t>Es una </w:t>
+      </w:r>
+      <w:r>
+        <w:rPr>
+          <w:rFonts w:ascii="Segoe UI" w:eastAsia="Times New Roman" w:hAnsi="Segoe UI" w:cs="Segoe UI"/>
+          <w:kern w:val="0"/>
+          <w:bdr w:val="single" w:sz="2" w:space="0" w:color="auto" w:frame="1"/>
+          <w:lang w:eastAsia="es-ES"/>
+          <w14:ligatures w14:val="none"/>
+        </w:rPr>
+        <w:t>mutación controlada</w:t>
+      </w:r>
+      <w:r>
+        <w:rPr>
+          <w:rFonts w:ascii="Segoe UI" w:eastAsia="Times New Roman" w:hAnsi="Segoe UI" w:cs="Segoe UI"/>
+          <w:kern w:val="0"/>
+          <w:lang w:eastAsia="es-ES"/>
+          <w14:ligatures w14:val="none"/>
+        </w:rPr>
+        <w:t> de una traza </w:t>
+      </w:r>
+      <w:proofErr w:type="spellStart"/>
+      <w:r>
+        <w:rPr>
+          <w:rFonts w:ascii="Segoe UI" w:eastAsia="Times New Roman" w:hAnsi="Segoe UI" w:cs="Segoe UI"/>
+          <w:i/>
+          <w:iCs/>
+          <w:kern w:val="0"/>
+          <w:bdr w:val="single" w:sz="2" w:space="0" w:color="auto" w:frame="1"/>
+          <w:lang w:eastAsia="es-ES"/>
+          <w14:ligatures w14:val="none"/>
+        </w:rPr>
+        <w:t>compliant</w:t>
+      </w:r>
+      <w:proofErr w:type="spellEnd"/>
+      <w:r>
+        <w:rPr>
+          <w:rFonts w:ascii="Segoe UI" w:eastAsia="Times New Roman" w:hAnsi="Segoe UI" w:cs="Segoe UI"/>
+          <w:kern w:val="0"/>
+          <w:lang w:eastAsia="es-ES"/>
+          <w14:ligatures w14:val="none"/>
+        </w:rPr>
+        <w:t>.</w:t>
+      </w:r>
+    </w:p>
+    <w:p>
+      <w:pPr>
+        <w:numPr>
+          <w:ilvl w:val="0"/>
+          <w:numId w:val="9"/>
+        </w:numPr>
+        <w:pBdr>
+          <w:top w:val="single" w:sz="2" w:space="0" w:color="auto"/>
+          <w:left w:val="single" w:sz="2" w:space="0" w:color="auto"/>
+          <w:bottom w:val="single" w:sz="2" w:space="0" w:color="auto"/>
+          <w:right w:val="single" w:sz="2" w:space="0" w:color="auto"/>
+        </w:pBdr>
+        <w:spacing w:before="100" w:beforeAutospacing="1" w:after="100" w:afterAutospacing="1" w:line="240" w:lineRule="auto"/>
+        <w:rPr>
+          <w:rFonts w:ascii="Segoe UI" w:eastAsia="Times New Roman" w:hAnsi="Segoe UI" w:cs="Segoe UI"/>
+          <w:kern w:val="0"/>
+          <w:lang w:eastAsia="es-ES"/>
+          <w14:ligatures w14:val="none"/>
+        </w:rPr>
+      </w:pPr>
+      <w:r>
+        <w:rPr>
+          <w:rFonts w:ascii="Segoe UI" w:eastAsia="Times New Roman" w:hAnsi="Segoe UI" w:cs="Segoe UI"/>
+          <w:kern w:val="0"/>
+          <w:lang w:eastAsia="es-ES"/>
+          <w14:ligatures w14:val="none"/>
+        </w:rPr>
+        <w:t>Se utiliza para:</w:t>
+      </w:r>
+    </w:p>
+    <w:p>
+      <w:pPr>
+        <w:numPr>
+          <w:ilvl w:val="1"/>
+          <w:numId w:val="9"/>
+        </w:numPr>
+        <w:pBdr>
+          <w:top w:val="single" w:sz="2" w:space="0" w:color="auto"/>
+          <w:left w:val="single" w:sz="2" w:space="0" w:color="auto"/>
+          <w:bottom w:val="single" w:sz="2" w:space="0" w:color="auto"/>
+          <w:right w:val="single" w:sz="2" w:space="0" w:color="auto"/>
+        </w:pBdr>
+        <w:spacing w:before="100" w:beforeAutospacing="1" w:after="100" w:afterAutospacing="1" w:line="240" w:lineRule="auto"/>
+        <w:rPr>
+          <w:rFonts w:ascii="Segoe UI" w:eastAsia="Times New Roman" w:hAnsi="Segoe UI" w:cs="Segoe UI"/>
+          <w:kern w:val="0"/>
+          <w:lang w:eastAsia="es-ES"/>
+          <w14:ligatures w14:val="none"/>
+        </w:rPr>
+      </w:pPr>
+      <w:r>
+        <w:rPr>
+          <w:rFonts w:ascii="Segoe UI" w:eastAsia="Times New Roman" w:hAnsi="Segoe UI" w:cs="Segoe UI"/>
+          <w:kern w:val="0"/>
+          <w:lang w:eastAsia="es-ES"/>
+          <w14:ligatures w14:val="none"/>
+        </w:rPr>
+        <w:t>Validación de detectores automáticos.</w:t>
+      </w:r>
+    </w:p>
+    <w:p>
+      <w:pPr>
+        <w:numPr>
+          <w:ilvl w:val="1"/>
+          <w:numId w:val="9"/>
+        </w:numPr>
+        <w:pBdr>
+          <w:top w:val="single" w:sz="2" w:space="0" w:color="auto"/>
+          <w:left w:val="single" w:sz="2" w:space="0" w:color="auto"/>
+          <w:bottom w:val="single" w:sz="2" w:space="0" w:color="auto"/>
+          <w:right w:val="single" w:sz="2" w:space="0" w:color="auto"/>
+        </w:pBdr>
+        <w:spacing w:before="100" w:beforeAutospacing="1" w:after="100" w:afterAutospacing="1" w:line="240" w:lineRule="auto"/>
+        <w:rPr>
+          <w:rFonts w:ascii="Segoe UI" w:eastAsia="Times New Roman" w:hAnsi="Segoe UI" w:cs="Segoe UI"/>
+          <w:kern w:val="0"/>
+          <w:lang w:eastAsia="es-ES"/>
+          <w14:ligatures w14:val="none"/>
+        </w:rPr>
+      </w:pPr>
+      <w:r>
+        <w:rPr>
+          <w:rFonts w:ascii="Segoe UI" w:eastAsia="Times New Roman" w:hAnsi="Segoe UI" w:cs="Segoe UI"/>
+          <w:kern w:val="0"/>
+          <w:lang w:eastAsia="es-ES"/>
+          <w14:ligatures w14:val="none"/>
+        </w:rPr>
+        <w:t>Experimentación y evaluación de rendimiento.</w:t>
+      </w:r>
+    </w:p>
+    <w:p>
+      <w:pPr>
+        <w:numPr>
+          <w:ilvl w:val="1"/>
+          <w:numId w:val="9"/>
+        </w:numPr>
+        <w:pBdr>
+          <w:top w:val="single" w:sz="2" w:space="0" w:color="auto"/>
+          <w:left w:val="single" w:sz="2" w:space="0" w:color="auto"/>
+          <w:bottom w:val="single" w:sz="2" w:space="0" w:color="auto"/>
+          <w:right w:val="single" w:sz="2" w:space="0" w:color="auto"/>
+        </w:pBdr>
+        <w:spacing w:before="100" w:beforeAutospacing="1" w:after="100" w:afterAutospacing="1" w:line="240" w:lineRule="auto"/>
+        <w:rPr>
+          <w:rFonts w:ascii="Segoe UI" w:eastAsia="Times New Roman" w:hAnsi="Segoe UI" w:cs="Segoe UI"/>
+          <w:kern w:val="0"/>
+          <w:lang w:eastAsia="es-ES"/>
+          <w14:ligatures w14:val="none"/>
+        </w:rPr>
+      </w:pPr>
+      <w:r>
+        <w:rPr>
+          <w:rFonts w:ascii="Segoe UI" w:eastAsia="Times New Roman" w:hAnsi="Segoe UI" w:cs="Segoe UI"/>
+          <w:kern w:val="0"/>
+          <w:lang w:eastAsia="es-ES"/>
+          <w14:ligatures w14:val="none"/>
+        </w:rPr>
+        <w:t>Generación de conjuntos de datos sintéticos.</w:t>
+      </w:r>
+    </w:p>
+    <w:p>
+      <w:pPr>
+        <w:pBdr>
+          <w:top w:val="single" w:sz="2" w:space="0" w:color="auto"/>
+          <w:left w:val="single" w:sz="2" w:space="0" w:color="auto"/>
+          <w:bottom w:val="single" w:sz="2" w:space="0" w:color="auto"/>
+          <w:right w:val="single" w:sz="2" w:space="0" w:color="auto"/>
+        </w:pBdr>
+        <w:spacing w:before="100" w:beforeAutospacing="1" w:after="100" w:afterAutospacing="1" w:line="240" w:lineRule="auto"/>
+        <w:outlineLvl w:val="1"/>
+        <w:rPr>
+          <w:rFonts w:ascii="Segoe UI" w:eastAsia="Times New Roman" w:hAnsi="Segoe UI" w:cs="Segoe UI"/>
           <w:b/>
           <w:bCs/>
-        </w:rPr>
-        <w:t>Estructural (qué eventos existen y cómo se relacionan)</w:t>
+          <w:kern w:val="0"/>
+          <w:sz w:val="36"/>
+          <w:szCs w:val="36"/>
+          <w:lang w:eastAsia="es-ES"/>
+          <w14:ligatures w14:val="none"/>
+        </w:rPr>
+      </w:pPr>
+      <w:r>
+        <w:rPr>
+          <w:rFonts w:ascii="Segoe UI" w:eastAsia="Times New Roman" w:hAnsi="Segoe UI" w:cs="Segoe UI"/>
+          <w:b/>
+          <w:bCs/>
+          <w:kern w:val="0"/>
+          <w:sz w:val="36"/>
+          <w:szCs w:val="36"/>
+          <w:lang w:eastAsia="es-ES"/>
+          <w14:ligatures w14:val="none"/>
+        </w:rPr>
+        <w:t>Tipos de no conformidad modelados</w:t>
       </w:r>
     </w:p>
     <w:p>
       <w:pPr>
         <w:numPr>
           <w:ilvl w:val="0"/>
-          <w:numId w:val="1"/>
+          <w:numId w:val="10"/>
         </w:numPr>
-      </w:pPr>
-      <w:r>
-        <w:rPr>
+        <w:pBdr>
+          <w:top w:val="single" w:sz="2" w:space="0" w:color="auto"/>
+          <w:left w:val="single" w:sz="2" w:space="0" w:color="auto"/>
+          <w:bottom w:val="single" w:sz="2" w:space="9" w:color="auto"/>
+          <w:right w:val="single" w:sz="2" w:space="0" w:color="auto"/>
+        </w:pBdr>
+        <w:spacing w:before="100" w:beforeAutospacing="1" w:after="100" w:afterAutospacing="1" w:line="240" w:lineRule="auto"/>
+        <w:rPr>
+          <w:rFonts w:ascii="Segoe UI" w:eastAsia="Times New Roman" w:hAnsi="Segoe UI" w:cs="Segoe UI"/>
+          <w:kern w:val="0"/>
+          <w:lang w:eastAsia="es-ES"/>
+          <w14:ligatures w14:val="none"/>
+        </w:rPr>
+      </w:pPr>
+      <w:r>
+        <w:rPr>
+          <w:rFonts w:ascii="Segoe UI" w:eastAsia="Times New Roman" w:hAnsi="Segoe UI" w:cs="Segoe UI"/>
+          <w:kern w:val="0"/>
+          <w:lang w:eastAsia="es-ES"/>
+          <w14:ligatures w14:val="none"/>
+        </w:rPr>
+        <w:t>Acceso sin consentimiento.</w:t>
+      </w:r>
+    </w:p>
+    <w:p>
+      <w:pPr>
+        <w:numPr>
+          <w:ilvl w:val="0"/>
+          <w:numId w:val="10"/>
+        </w:numPr>
+        <w:pBdr>
+          <w:top w:val="single" w:sz="2" w:space="0" w:color="auto"/>
+          <w:left w:val="single" w:sz="2" w:space="0" w:color="auto"/>
+          <w:bottom w:val="single" w:sz="2" w:space="9" w:color="auto"/>
+          <w:right w:val="single" w:sz="2" w:space="0" w:color="auto"/>
+        </w:pBdr>
+        <w:spacing w:before="100" w:beforeAutospacing="1" w:after="100" w:afterAutospacing="1" w:line="240" w:lineRule="auto"/>
+        <w:rPr>
+          <w:rFonts w:ascii="Segoe UI" w:eastAsia="Times New Roman" w:hAnsi="Segoe UI" w:cs="Segoe UI"/>
+          <w:kern w:val="0"/>
+          <w:lang w:eastAsia="es-ES"/>
+          <w14:ligatures w14:val="none"/>
+        </w:rPr>
+      </w:pPr>
+      <w:r>
+        <w:rPr>
+          <w:rFonts w:ascii="Segoe UI" w:eastAsia="Times New Roman" w:hAnsi="Segoe UI" w:cs="Segoe UI"/>
+          <w:kern w:val="0"/>
+          <w:lang w:eastAsia="es-ES"/>
+          <w14:ligatures w14:val="none"/>
+        </w:rPr>
+        <w:t>Acceso tras la retirada del consentimiento.</w:t>
+      </w:r>
+    </w:p>
+    <w:p>
+      <w:pPr>
+        <w:numPr>
+          <w:ilvl w:val="0"/>
+          <w:numId w:val="10"/>
+        </w:numPr>
+        <w:pBdr>
+          <w:top w:val="single" w:sz="2" w:space="0" w:color="auto"/>
+          <w:left w:val="single" w:sz="2" w:space="0" w:color="auto"/>
+          <w:bottom w:val="single" w:sz="2" w:space="9" w:color="auto"/>
+          <w:right w:val="single" w:sz="2" w:space="0" w:color="auto"/>
+        </w:pBdr>
+        <w:spacing w:before="100" w:beforeAutospacing="1" w:after="100" w:afterAutospacing="1" w:line="240" w:lineRule="auto"/>
+        <w:rPr>
+          <w:rFonts w:ascii="Segoe UI" w:eastAsia="Times New Roman" w:hAnsi="Segoe UI" w:cs="Segoe UI"/>
+          <w:kern w:val="0"/>
+          <w:lang w:eastAsia="es-ES"/>
+          <w14:ligatures w14:val="none"/>
+        </w:rPr>
+      </w:pPr>
+      <w:r>
+        <w:rPr>
+          <w:rFonts w:ascii="Segoe UI" w:eastAsia="Times New Roman" w:hAnsi="Segoe UI" w:cs="Segoe UI"/>
+          <w:kern w:val="0"/>
+          <w:lang w:eastAsia="es-ES"/>
+          <w14:ligatures w14:val="none"/>
+        </w:rPr>
+        <w:t>Acceso durante un período de restricción.</w:t>
+      </w:r>
+    </w:p>
+    <w:p>
+      <w:pPr>
+        <w:numPr>
+          <w:ilvl w:val="0"/>
+          <w:numId w:val="10"/>
+        </w:numPr>
+        <w:pBdr>
+          <w:top w:val="single" w:sz="2" w:space="0" w:color="auto"/>
+          <w:left w:val="single" w:sz="2" w:space="0" w:color="auto"/>
+          <w:bottom w:val="single" w:sz="2" w:space="9" w:color="auto"/>
+          <w:right w:val="single" w:sz="2" w:space="0" w:color="auto"/>
+        </w:pBdr>
+        <w:spacing w:before="100" w:beforeAutospacing="1" w:after="100" w:afterAutospacing="1" w:line="240" w:lineRule="auto"/>
+        <w:rPr>
+          <w:rFonts w:ascii="Segoe UI" w:eastAsia="Times New Roman" w:hAnsi="Segoe UI" w:cs="Segoe UI"/>
+          <w:kern w:val="0"/>
+          <w:lang w:eastAsia="es-ES"/>
+          <w14:ligatures w14:val="none"/>
+        </w:rPr>
+      </w:pPr>
+      <w:r>
+        <w:rPr>
+          <w:rFonts w:ascii="Segoe UI" w:eastAsia="Times New Roman" w:hAnsi="Segoe UI" w:cs="Segoe UI"/>
+          <w:kern w:val="0"/>
+          <w:lang w:eastAsia="es-ES"/>
+          <w14:ligatures w14:val="none"/>
+        </w:rPr>
+        <w:t>Uso con propósito no autorizado.</w:t>
+      </w:r>
+    </w:p>
+    <w:p>
+      <w:pPr>
+        <w:numPr>
+          <w:ilvl w:val="0"/>
+          <w:numId w:val="10"/>
+        </w:numPr>
+        <w:pBdr>
+          <w:top w:val="single" w:sz="2" w:space="0" w:color="auto"/>
+          <w:left w:val="single" w:sz="2" w:space="0" w:color="auto"/>
+          <w:bottom w:val="single" w:sz="2" w:space="9" w:color="auto"/>
+          <w:right w:val="single" w:sz="2" w:space="0" w:color="auto"/>
+        </w:pBdr>
+        <w:spacing w:before="100" w:beforeAutospacing="1" w:after="100" w:afterAutospacing="1" w:line="240" w:lineRule="auto"/>
+        <w:rPr>
+          <w:rFonts w:ascii="Segoe UI" w:eastAsia="Times New Roman" w:hAnsi="Segoe UI" w:cs="Segoe UI"/>
+          <w:kern w:val="0"/>
+          <w:lang w:eastAsia="es-ES"/>
+          <w14:ligatures w14:val="none"/>
+        </w:rPr>
+      </w:pPr>
+      <w:r>
+        <w:rPr>
+          <w:rFonts w:ascii="Segoe UI" w:eastAsia="Times New Roman" w:hAnsi="Segoe UI" w:cs="Segoe UI"/>
+          <w:kern w:val="0"/>
+          <w:lang w:eastAsia="es-ES"/>
+          <w14:ligatures w14:val="none"/>
+        </w:rPr>
+        <w:t>Eliminación incorrecta de datos.</w:t>
+      </w:r>
+    </w:p>
+    <w:p>
+      <w:pPr>
+        <w:numPr>
+          <w:ilvl w:val="0"/>
+          <w:numId w:val="10"/>
+        </w:numPr>
+        <w:pBdr>
+          <w:top w:val="single" w:sz="2" w:space="0" w:color="auto"/>
+          <w:left w:val="single" w:sz="2" w:space="0" w:color="auto"/>
+          <w:bottom w:val="single" w:sz="2" w:space="9" w:color="auto"/>
+          <w:right w:val="single" w:sz="2" w:space="0" w:color="auto"/>
+        </w:pBdr>
+        <w:spacing w:before="100" w:beforeAutospacing="1" w:after="100" w:afterAutospacing="1" w:line="240" w:lineRule="auto"/>
+        <w:rPr>
+          <w:rFonts w:ascii="Segoe UI" w:eastAsia="Times New Roman" w:hAnsi="Segoe UI" w:cs="Segoe UI"/>
+          <w:kern w:val="0"/>
+          <w:lang w:eastAsia="es-ES"/>
+          <w14:ligatures w14:val="none"/>
+        </w:rPr>
+      </w:pPr>
+      <w:r>
+        <w:rPr>
+          <w:rFonts w:ascii="Segoe UI" w:eastAsia="Times New Roman" w:hAnsi="Segoe UI" w:cs="Segoe UI"/>
+          <w:kern w:val="0"/>
+          <w:lang w:eastAsia="es-ES"/>
+          <w14:ligatures w14:val="none"/>
+        </w:rPr>
+        <w:t>Falta de respuesta a solicitudes de derechos.</w:t>
+      </w:r>
+    </w:p>
+    <w:p>
+      <w:pPr>
+        <w:numPr>
+          <w:ilvl w:val="0"/>
+          <w:numId w:val="10"/>
+        </w:numPr>
+        <w:pBdr>
+          <w:top w:val="single" w:sz="2" w:space="0" w:color="auto"/>
+          <w:left w:val="single" w:sz="2" w:space="0" w:color="auto"/>
+          <w:bottom w:val="single" w:sz="2" w:space="9" w:color="auto"/>
+          <w:right w:val="single" w:sz="2" w:space="0" w:color="auto"/>
+        </w:pBdr>
+        <w:spacing w:before="100" w:beforeAutospacing="1" w:after="100" w:afterAutospacing="1" w:line="240" w:lineRule="auto"/>
+        <w:rPr>
+          <w:rFonts w:ascii="Segoe UI" w:eastAsia="Times New Roman" w:hAnsi="Segoe UI" w:cs="Segoe UI"/>
+          <w:kern w:val="0"/>
+          <w:lang w:eastAsia="es-ES"/>
+          <w14:ligatures w14:val="none"/>
+        </w:rPr>
+      </w:pPr>
+      <w:r>
+        <w:rPr>
+          <w:rFonts w:ascii="Segoe UI" w:eastAsia="Times New Roman" w:hAnsi="Segoe UI" w:cs="Segoe UI"/>
+          <w:kern w:val="0"/>
+          <w:lang w:eastAsia="es-ES"/>
+          <w14:ligatures w14:val="none"/>
+        </w:rPr>
+        <w:t>Violaciones del principio de minimización.</w:t>
+      </w:r>
+    </w:p>
+    <w:p>
+      <w:pPr>
+        <w:pBdr>
+          <w:top w:val="single" w:sz="2" w:space="0" w:color="auto"/>
+          <w:left w:val="single" w:sz="2" w:space="0" w:color="auto"/>
+          <w:bottom w:val="single" w:sz="2" w:space="0" w:color="auto"/>
+          <w:right w:val="single" w:sz="2" w:space="0" w:color="auto"/>
+        </w:pBdr>
+        <w:spacing w:before="100" w:beforeAutospacing="1" w:after="100" w:afterAutospacing="1" w:line="240" w:lineRule="auto"/>
+        <w:outlineLvl w:val="1"/>
+        <w:rPr>
+          <w:rFonts w:ascii="Segoe UI" w:eastAsia="Times New Roman" w:hAnsi="Segoe UI" w:cs="Segoe UI"/>
           <w:b/>
           <w:bCs/>
-        </w:rPr>
-        <w:t>Conductual (cómo se usan los datos a lo largo del tiempo)</w:t>
+          <w:kern w:val="0"/>
+          <w:sz w:val="36"/>
+          <w:szCs w:val="36"/>
+          <w:lang w:eastAsia="es-ES"/>
+          <w14:ligatures w14:val="none"/>
+        </w:rPr>
+      </w:pPr>
+      <w:r>
+        <w:rPr>
+          <w:rFonts w:ascii="Segoe UI" w:eastAsia="Times New Roman" w:hAnsi="Segoe UI" w:cs="Segoe UI"/>
+          <w:b/>
+          <w:bCs/>
+          <w:kern w:val="0"/>
+          <w:sz w:val="36"/>
+          <w:szCs w:val="36"/>
+          <w:lang w:eastAsia="es-ES"/>
+          <w14:ligatures w14:val="none"/>
+        </w:rPr>
+        <w:t>1.4 Diferencia clave</w:t>
       </w:r>
     </w:p>
     <w:p>
       <w:pPr>
-        <w:jc w:val="center"/>
-        <w:rPr>
-          <w:b/>
-          <w:bCs/>
-          <w:lang w:val="en-US"/>
-        </w:rPr>
-      </w:pPr>
-      <w:r>
-        <w:rPr>
-          <w:b/>
-          <w:bCs/>
-          <w:lang w:val="en-US"/>
-        </w:rPr>
-        <w:t>1.2 GDPR-Compliant Trace</w:t>
+        <w:pBdr>
+          <w:top w:val="single" w:sz="2" w:space="0" w:color="auto"/>
+          <w:left w:val="single" w:sz="2" w:space="0" w:color="auto"/>
+          <w:bottom w:val="single" w:sz="2" w:space="0" w:color="auto"/>
+          <w:right w:val="single" w:sz="2" w:space="0" w:color="auto"/>
+        </w:pBdr>
+        <w:spacing w:before="100" w:beforeAutospacing="1" w:after="100" w:afterAutospacing="1" w:line="240" w:lineRule="auto"/>
+        <w:rPr>
+          <w:rFonts w:ascii="Segoe UI" w:eastAsia="Times New Roman" w:hAnsi="Segoe UI" w:cs="Segoe UI"/>
+          <w:kern w:val="0"/>
+          <w:lang w:eastAsia="es-ES"/>
+          <w14:ligatures w14:val="none"/>
+        </w:rPr>
+      </w:pPr>
+      <w:r>
+        <w:rPr>
+          <w:rFonts w:ascii="Segoe UI" w:eastAsia="Times New Roman" w:hAnsi="Segoe UI" w:cs="Segoe UI"/>
+          <w:kern w:val="0"/>
+          <w:lang w:eastAsia="es-ES"/>
+          <w14:ligatures w14:val="none"/>
+        </w:rPr>
+        <w:t>En términos conceptuales, </w:t>
+      </w:r>
+      <w:r>
+        <w:rPr>
+          <w:rFonts w:ascii="Segoe UI" w:eastAsia="Times New Roman" w:hAnsi="Segoe UI" w:cs="Segoe UI"/>
+          <w:kern w:val="0"/>
+          <w:bdr w:val="single" w:sz="2" w:space="0" w:color="auto" w:frame="1"/>
+          <w:lang w:eastAsia="es-ES"/>
+          <w14:ligatures w14:val="none"/>
+        </w:rPr>
+        <w:t>el cumplimiento (</w:t>
+      </w:r>
+      <w:proofErr w:type="spellStart"/>
+      <w:r>
+        <w:rPr>
+          <w:rFonts w:ascii="Segoe UI" w:eastAsia="Times New Roman" w:hAnsi="Segoe UI" w:cs="Segoe UI"/>
+          <w:kern w:val="0"/>
+          <w:bdr w:val="single" w:sz="2" w:space="0" w:color="auto" w:frame="1"/>
+          <w:lang w:eastAsia="es-ES"/>
+          <w14:ligatures w14:val="none"/>
+        </w:rPr>
+        <w:t>compliance</w:t>
+      </w:r>
+      <w:proofErr w:type="spellEnd"/>
+      <w:r>
+        <w:rPr>
+          <w:rFonts w:ascii="Segoe UI" w:eastAsia="Times New Roman" w:hAnsi="Segoe UI" w:cs="Segoe UI"/>
+          <w:kern w:val="0"/>
+          <w:bdr w:val="single" w:sz="2" w:space="0" w:color="auto" w:frame="1"/>
+          <w:lang w:eastAsia="es-ES"/>
+          <w14:ligatures w14:val="none"/>
+        </w:rPr>
+        <w:t>)</w:t>
+      </w:r>
+      <w:r>
+        <w:rPr>
+          <w:rFonts w:ascii="Segoe UI" w:eastAsia="Times New Roman" w:hAnsi="Segoe UI" w:cs="Segoe UI"/>
+          <w:kern w:val="0"/>
+          <w:lang w:eastAsia="es-ES"/>
+          <w14:ligatures w14:val="none"/>
+        </w:rPr>
+        <w:t> se refiere a la </w:t>
+      </w:r>
+      <w:r>
+        <w:rPr>
+          <w:rFonts w:ascii="Segoe UI" w:eastAsia="Times New Roman" w:hAnsi="Segoe UI" w:cs="Segoe UI"/>
+          <w:kern w:val="0"/>
+          <w:bdr w:val="single" w:sz="2" w:space="0" w:color="auto" w:frame="1"/>
+          <w:lang w:eastAsia="es-ES"/>
+          <w14:ligatures w14:val="none"/>
+        </w:rPr>
+        <w:t>disponibilidad de información semántica suficiente</w:t>
+      </w:r>
+      <w:r>
+        <w:rPr>
+          <w:rFonts w:ascii="Segoe UI" w:eastAsia="Times New Roman" w:hAnsi="Segoe UI" w:cs="Segoe UI"/>
+          <w:kern w:val="0"/>
+          <w:lang w:eastAsia="es-ES"/>
+          <w14:ligatures w14:val="none"/>
+        </w:rPr>
+        <w:t> para verificar las obligaciones legales.</w:t>
+      </w:r>
+      <w:r>
+        <w:rPr>
+          <w:rFonts w:ascii="Segoe UI" w:eastAsia="Times New Roman" w:hAnsi="Segoe UI" w:cs="Segoe UI"/>
+          <w:kern w:val="0"/>
+          <w:lang w:eastAsia="es-ES"/>
+          <w14:ligatures w14:val="none"/>
+        </w:rPr>
+        <w:br/>
+        <w:t>Por el contrario, </w:t>
+      </w:r>
+      <w:r>
+        <w:rPr>
+          <w:rFonts w:ascii="Segoe UI" w:eastAsia="Times New Roman" w:hAnsi="Segoe UI" w:cs="Segoe UI"/>
+          <w:kern w:val="0"/>
+          <w:bdr w:val="single" w:sz="2" w:space="0" w:color="auto" w:frame="1"/>
+          <w:lang w:eastAsia="es-ES"/>
+          <w14:ligatures w14:val="none"/>
+        </w:rPr>
+        <w:t>la no conformidad (non-</w:t>
+      </w:r>
+      <w:proofErr w:type="spellStart"/>
+      <w:r>
+        <w:rPr>
+          <w:rFonts w:ascii="Segoe UI" w:eastAsia="Times New Roman" w:hAnsi="Segoe UI" w:cs="Segoe UI"/>
+          <w:kern w:val="0"/>
+          <w:bdr w:val="single" w:sz="2" w:space="0" w:color="auto" w:frame="1"/>
+          <w:lang w:eastAsia="es-ES"/>
+          <w14:ligatures w14:val="none"/>
+        </w:rPr>
+        <w:t>compliance</w:t>
+      </w:r>
+      <w:proofErr w:type="spellEnd"/>
+      <w:r>
+        <w:rPr>
+          <w:rFonts w:ascii="Segoe UI" w:eastAsia="Times New Roman" w:hAnsi="Segoe UI" w:cs="Segoe UI"/>
+          <w:kern w:val="0"/>
+          <w:bdr w:val="single" w:sz="2" w:space="0" w:color="auto" w:frame="1"/>
+          <w:lang w:eastAsia="es-ES"/>
+          <w14:ligatures w14:val="none"/>
+        </w:rPr>
+        <w:t>)</w:t>
+      </w:r>
+      <w:r>
+        <w:rPr>
+          <w:rFonts w:ascii="Segoe UI" w:eastAsia="Times New Roman" w:hAnsi="Segoe UI" w:cs="Segoe UI"/>
+          <w:kern w:val="0"/>
+          <w:lang w:eastAsia="es-ES"/>
+          <w14:ligatures w14:val="none"/>
+        </w:rPr>
+        <w:t> implica la </w:t>
+      </w:r>
+      <w:r>
+        <w:rPr>
+          <w:rFonts w:ascii="Segoe UI" w:eastAsia="Times New Roman" w:hAnsi="Segoe UI" w:cs="Segoe UI"/>
+          <w:kern w:val="0"/>
+          <w:bdr w:val="single" w:sz="2" w:space="0" w:color="auto" w:frame="1"/>
+          <w:lang w:eastAsia="es-ES"/>
+          <w14:ligatures w14:val="none"/>
+        </w:rPr>
+        <w:t>violación efectiva de dichas obligaciones</w:t>
+      </w:r>
+      <w:r>
+        <w:rPr>
+          <w:rFonts w:ascii="Segoe UI" w:eastAsia="Times New Roman" w:hAnsi="Segoe UI" w:cs="Segoe UI"/>
+          <w:kern w:val="0"/>
+          <w:lang w:eastAsia="es-ES"/>
+          <w14:ligatures w14:val="none"/>
+        </w:rPr>
+        <w:t>, ya sea a nivel estructural, temporal o contextual.</w:t>
       </w:r>
     </w:p>
-    <w:p>
-      <w:pPr>
-        <w:rPr>
-          <w:lang w:val="en-US"/>
-        </w:rPr>
-      </w:pPr>
-      <w:r>
-        <w:rPr>
-          <w:b/>
-          <w:bCs/>
-          <w:lang w:val="en-US"/>
-        </w:rPr>
-        <w:t>A GDPR-compliant trace is a process execution enriched with explicit GDPR semantics that enables the verification of legal obligations such as consent, purpose limitation, accountability, data subject rights and processing restrictions.</w:t>
-      </w:r>
-    </w:p>
-    <w:p>
-      <w:r>
-        <w:t>Puntos clave:</w:t>
-      </w:r>
-    </w:p>
-    <w:p>
-      <w:pPr>
-        <w:numPr>
-          <w:ilvl w:val="0"/>
-          <w:numId w:val="2"/>
-        </w:numPr>
-      </w:pPr>
-      <w:r>
-        <w:t>No significa “sin violaciones”</w:t>
-      </w:r>
-    </w:p>
-    <w:p>
-      <w:pPr>
-        <w:numPr>
-          <w:ilvl w:val="0"/>
-          <w:numId w:val="2"/>
-        </w:numPr>
-      </w:pPr>
-      <w:r>
-        <w:t xml:space="preserve">Significa </w:t>
-      </w:r>
-      <w:r>
-        <w:rPr>
-          <w:b/>
-          <w:bCs/>
-        </w:rPr>
-        <w:t>observable, auditable y verificable</w:t>
-      </w:r>
-    </w:p>
-    <w:p>
-      <w:pPr>
-        <w:rPr>
-          <w:b/>
-          <w:bCs/>
-        </w:rPr>
-      </w:pPr>
-      <w:r>
-        <w:rPr>
-          <w:b/>
-          <w:bCs/>
-        </w:rPr>
-        <w:t xml:space="preserve">En </w:t>
-      </w:r>
-      <w:r>
-        <w:rPr>
-          <w:b/>
-          <w:bCs/>
-        </w:rPr>
-        <w:t>el</w:t>
-      </w:r>
-      <w:r>
-        <w:rPr>
-          <w:b/>
-          <w:bCs/>
-        </w:rPr>
-        <w:t xml:space="preserve"> proyecto, una traza </w:t>
-      </w:r>
-      <w:r>
-        <w:rPr>
-          <w:b/>
-          <w:bCs/>
-          <w:i/>
-          <w:iCs/>
-        </w:rPr>
-        <w:t>compliant</w:t>
-      </w:r>
-      <w:r>
-        <w:rPr>
-          <w:b/>
-          <w:bCs/>
-        </w:rPr>
-        <w:t>:</w:t>
-      </w:r>
-    </w:p>
-    <w:p>
-      <w:r>
-        <w:rPr>
-          <w:rFonts w:ascii="Segoe UI Symbol" w:hAnsi="Segoe UI Symbol" w:cs="Segoe UI Symbol"/>
-        </w:rPr>
-        <w:t>✔</w:t>
-      </w:r>
-      <w:r>
-        <w:t xml:space="preserve"> Contiene eventos explícitos de GDPR</w:t>
-      </w:r>
-      <w:r>
-        <w:br/>
-      </w:r>
-      <w:r>
-        <w:rPr>
-          <w:rFonts w:ascii="Segoe UI Symbol" w:hAnsi="Segoe UI Symbol" w:cs="Segoe UI Symbol"/>
-        </w:rPr>
-        <w:t>✔</w:t>
-      </w:r>
-      <w:r>
-        <w:t xml:space="preserve"> Cada acceso a datos est</w:t>
-      </w:r>
-      <w:r>
-        <w:rPr>
-          <w:rFonts w:ascii="Aptos" w:hAnsi="Aptos" w:cs="Aptos"/>
-        </w:rPr>
-        <w:t>á</w:t>
-      </w:r>
-      <w:r>
-        <w:t>:</w:t>
-      </w:r>
-    </w:p>
-    <w:p>
-      <w:pPr>
-        <w:numPr>
-          <w:ilvl w:val="0"/>
-          <w:numId w:val="3"/>
-        </w:numPr>
-      </w:pPr>
-      <w:r>
-        <w:t>contextualizado (actor, propósito, tipo de acceso)</w:t>
-      </w:r>
-    </w:p>
-    <w:p>
-      <w:pPr>
-        <w:numPr>
-          <w:ilvl w:val="0"/>
-          <w:numId w:val="3"/>
-        </w:numPr>
-      </w:pPr>
-      <w:r>
-        <w:t>trazado (accessLog)</w:t>
-      </w:r>
-      <w:r>
-        <w:br/>
-      </w:r>
-      <w:r>
-        <w:rPr>
-          <w:rFonts w:ascii="Segoe UI Symbol" w:hAnsi="Segoe UI Symbol" w:cs="Segoe UI Symbol"/>
-        </w:rPr>
-        <w:t>✔</w:t>
-      </w:r>
-      <w:r>
-        <w:t xml:space="preserve"> Permite evaluar art</w:t>
-      </w:r>
-      <w:r>
-        <w:rPr>
-          <w:rFonts w:ascii="Aptos" w:hAnsi="Aptos" w:cs="Aptos"/>
-        </w:rPr>
-        <w:t>í</w:t>
-      </w:r>
-      <w:r>
-        <w:t>culos como:</w:t>
-      </w:r>
-    </w:p>
-    <w:p>
-      <w:pPr>
-        <w:numPr>
-          <w:ilvl w:val="0"/>
-          <w:numId w:val="3"/>
-        </w:numPr>
-      </w:pPr>
-      <w:r>
-        <w:t>Art. 6 (lawfulness)</w:t>
-      </w:r>
-    </w:p>
-    <w:p>
-      <w:pPr>
-        <w:numPr>
-          <w:ilvl w:val="0"/>
-          <w:numId w:val="3"/>
-        </w:numPr>
-      </w:pPr>
-      <w:r>
-        <w:t>Art. 5(1)(b) (purpose limitation)</w:t>
-      </w:r>
-    </w:p>
-    <w:p>
-      <w:pPr>
-        <w:numPr>
-          <w:ilvl w:val="0"/>
-          <w:numId w:val="3"/>
-        </w:numPr>
-      </w:pPr>
-      <w:r>
-        <w:t>Art. 30 (records of processing)</w:t>
-      </w:r>
-    </w:p>
-    <w:p>
-      <w:pPr>
-        <w:numPr>
-          <w:ilvl w:val="0"/>
-          <w:numId w:val="3"/>
-        </w:numPr>
-      </w:pPr>
-      <w:r>
-        <w:t>Art. 32–34 (accountability, breaches)</w:t>
-      </w:r>
-    </w:p>
-    <w:p>
-      <w:r>
-        <w:rPr>
-          <w:rFonts w:ascii="Segoe UI Emoji" w:hAnsi="Segoe UI Emoji" w:cs="Segoe UI Emoji"/>
-        </w:rPr>
-        <w:lastRenderedPageBreak/>
-        <w:t>💡</w:t>
-      </w:r>
-      <w:r>
-        <w:t xml:space="preserve"> Importante:</w:t>
-      </w:r>
-    </w:p>
-    <w:p>
-      <w:r>
-        <w:t xml:space="preserve">Una traza compliant </w:t>
-      </w:r>
-      <w:r>
-        <w:rPr>
-          <w:b/>
-          <w:bCs/>
-        </w:rPr>
-        <w:t>puede revelar violaciones reales</w:t>
-      </w:r>
-      <w:r>
-        <w:t>, y eso es deseable desde el punto de vista de auditoría.</w:t>
-      </w:r>
-    </w:p>
-    <w:p>
-      <w:pPr>
-        <w:jc w:val="center"/>
-        <w:rPr>
-          <w:b/>
-          <w:bCs/>
-          <w:lang w:val="en-US"/>
-        </w:rPr>
-      </w:pPr>
-      <w:r>
-        <w:rPr>
-          <w:b/>
-          <w:bCs/>
-          <w:lang w:val="en-US"/>
-        </w:rPr>
-        <w:t>1.3 GDPR Non-Compliant Trace</w:t>
-      </w:r>
-    </w:p>
-    <w:p>
-      <w:pPr>
-        <w:rPr>
-          <w:lang w:val="en-US"/>
-        </w:rPr>
-      </w:pPr>
-      <w:r>
-        <w:rPr>
-          <w:b/>
-          <w:bCs/>
-          <w:lang w:val="en-US"/>
-        </w:rPr>
-        <w:t>A GDPR non-compliant trace represents a process execution in which one or more GDPR obligations are deliberately violated, either by omission, temporal inconsistency or contextual misuse of personal data.</w:t>
-      </w:r>
-    </w:p>
-    <w:p>
-      <w:r>
-        <w:t xml:space="preserve">En </w:t>
-      </w:r>
-      <w:r>
-        <w:t>el</w:t>
-      </w:r>
-      <w:r>
-        <w:t xml:space="preserve"> proyecto:</w:t>
-      </w:r>
-    </w:p>
-    <w:p>
-      <w:pPr>
-        <w:numPr>
-          <w:ilvl w:val="0"/>
-          <w:numId w:val="4"/>
-        </w:numPr>
-      </w:pPr>
-      <w:r>
-        <w:t>No es un log “real”</w:t>
-      </w:r>
-    </w:p>
-    <w:p>
-      <w:pPr>
-        <w:numPr>
-          <w:ilvl w:val="0"/>
-          <w:numId w:val="4"/>
-        </w:numPr>
-      </w:pPr>
-      <w:r>
-        <w:t xml:space="preserve">Es una </w:t>
-      </w:r>
-      <w:r>
-        <w:rPr>
-          <w:b/>
-          <w:bCs/>
-        </w:rPr>
-        <w:t>mutación controlada</w:t>
-      </w:r>
-      <w:r>
-        <w:t xml:space="preserve"> de una traza compliant</w:t>
-      </w:r>
-    </w:p>
-    <w:p>
-      <w:pPr>
-        <w:numPr>
-          <w:ilvl w:val="0"/>
-          <w:numId w:val="4"/>
-        </w:numPr>
-      </w:pPr>
-      <w:r>
-        <w:t>Sirve para:</w:t>
-      </w:r>
-    </w:p>
-    <w:p>
-      <w:pPr>
-        <w:numPr>
-          <w:ilvl w:val="1"/>
-          <w:numId w:val="4"/>
-        </w:numPr>
-      </w:pPr>
-      <w:r>
-        <w:t>validación de detectores</w:t>
-      </w:r>
-    </w:p>
-    <w:p>
-      <w:pPr>
-        <w:numPr>
-          <w:ilvl w:val="1"/>
-          <w:numId w:val="4"/>
-        </w:numPr>
-      </w:pPr>
-      <w:r>
-        <w:t>experimentación</w:t>
-      </w:r>
-    </w:p>
-    <w:p>
-      <w:pPr>
-        <w:numPr>
-          <w:ilvl w:val="1"/>
-          <w:numId w:val="4"/>
-        </w:numPr>
-      </w:pPr>
-      <w:r>
-        <w:t>generación de datasets sintéticos</w:t>
-      </w:r>
-    </w:p>
-    <w:p>
-      <w:pPr>
-        <w:rPr>
-          <w:b/>
-          <w:bCs/>
-        </w:rPr>
-      </w:pPr>
-      <w:r>
-        <w:rPr>
-          <w:b/>
-          <w:bCs/>
-        </w:rPr>
-        <w:t>Tipos de no-cumplimiento que modelas</w:t>
-      </w:r>
-    </w:p>
-    <w:p>
-      <w:pPr>
-        <w:numPr>
-          <w:ilvl w:val="0"/>
-          <w:numId w:val="5"/>
-        </w:numPr>
-      </w:pPr>
-      <w:r>
-        <w:t>Acceso sin consentimiento</w:t>
-      </w:r>
-    </w:p>
-    <w:p>
-      <w:pPr>
-        <w:numPr>
-          <w:ilvl w:val="0"/>
-          <w:numId w:val="5"/>
-        </w:numPr>
-      </w:pPr>
-      <w:r>
-        <w:t>Acceso tras retirada</w:t>
-      </w:r>
-    </w:p>
-    <w:p>
-      <w:pPr>
-        <w:numPr>
-          <w:ilvl w:val="0"/>
-          <w:numId w:val="5"/>
-        </w:numPr>
-      </w:pPr>
-      <w:r>
-        <w:t>Acceso durante restricción</w:t>
-      </w:r>
-    </w:p>
-    <w:p>
-      <w:pPr>
-        <w:numPr>
-          <w:ilvl w:val="0"/>
-          <w:numId w:val="5"/>
-        </w:numPr>
-      </w:pPr>
-      <w:r>
-        <w:t>Uso con propósito no autorizado</w:t>
-      </w:r>
-    </w:p>
-    <w:p>
-      <w:pPr>
-        <w:numPr>
-          <w:ilvl w:val="0"/>
-          <w:numId w:val="5"/>
-        </w:numPr>
-      </w:pPr>
-      <w:r>
-        <w:t>Borrado incorrecto</w:t>
-      </w:r>
-    </w:p>
-    <w:p>
-      <w:pPr>
-        <w:numPr>
-          <w:ilvl w:val="0"/>
-          <w:numId w:val="5"/>
-        </w:numPr>
-      </w:pPr>
-      <w:r>
-        <w:t>Falta de respuesta a derechos</w:t>
-      </w:r>
-    </w:p>
-    <w:p>
-      <w:pPr>
-        <w:numPr>
-          <w:ilvl w:val="0"/>
-          <w:numId w:val="5"/>
-        </w:numPr>
-      </w:pPr>
-      <w:r>
-        <w:t>Violaciones de minimización</w:t>
-      </w:r>
-    </w:p>
-    <w:p>
-      <w:pPr>
-        <w:jc w:val="center"/>
-        <w:rPr>
-          <w:b/>
-          <w:bCs/>
-        </w:rPr>
-      </w:pPr>
-      <w:r>
-        <w:rPr>
-          <w:b/>
-          <w:bCs/>
-        </w:rPr>
-        <w:t>1.4 Diferencia clave</w:t>
-      </w:r>
-    </w:p>
-    <w:p>
-      <w:pPr>
-        <w:rPr>
-          <w:lang w:val="en-US"/>
-        </w:rPr>
-      </w:pPr>
-      <w:r>
-        <w:rPr>
-          <w:i/>
-          <w:iCs/>
-          <w:lang w:val="en-US"/>
-        </w:rPr>
-        <w:t>Compliance refers to the availability of sufficient semantic information to verify legal obligations, whereas non-compliance refers to the violation of such obligations.</w:t>
-      </w:r>
-    </w:p>
+    <w:p/>
     <w:sectPr>
       <w:pgSz w:w="11906" w:h="16838"/>
       <w:pgMar w:top="1417" w:right="1701" w:bottom="1417" w:left="1701" w:header="708" w:footer="708" w:gutter="0"/>
@@ -809,6 +2080,304 @@
     </w:lvl>
   </w:abstractNum>
   <w:abstractNum w:abstractNumId="1" w15:restartNumberingAfterBreak="0">
+    <w:nsid w:val="08694ECD"/>
+    <w:multiLevelType w:val="multilevel"/>
+    <w:tmpl w:val="AAA0554C"/>
+    <w:lvl w:ilvl="0">
+      <w:start w:val="1"/>
+      <w:numFmt w:val="bullet"/>
+      <w:lvlText w:val=""/>
+      <w:lvlJc w:val="left"/>
+      <w:pPr>
+        <w:tabs>
+          <w:tab w:val="num" w:pos="720"/>
+        </w:tabs>
+        <w:ind w:left="720" w:hanging="360"/>
+      </w:pPr>
+      <w:rPr>
+        <w:rFonts w:ascii="Symbol" w:hAnsi="Symbol" w:hint="default"/>
+        <w:sz w:val="20"/>
+      </w:rPr>
+    </w:lvl>
+    <w:lvl w:ilvl="1">
+      <w:start w:val="1"/>
+      <w:numFmt w:val="bullet"/>
+      <w:lvlText w:val=""/>
+      <w:lvlJc w:val="left"/>
+      <w:pPr>
+        <w:tabs>
+          <w:tab w:val="num" w:pos="1440"/>
+        </w:tabs>
+        <w:ind w:left="1440" w:hanging="360"/>
+      </w:pPr>
+      <w:rPr>
+        <w:rFonts w:ascii="Symbol" w:hAnsi="Symbol" w:hint="default"/>
+        <w:sz w:val="20"/>
+      </w:rPr>
+    </w:lvl>
+    <w:lvl w:ilvl="2">
+      <w:start w:val="1"/>
+      <w:numFmt w:val="bullet"/>
+      <w:lvlText w:val=""/>
+      <w:lvlJc w:val="left"/>
+      <w:pPr>
+        <w:tabs>
+          <w:tab w:val="num" w:pos="2160"/>
+        </w:tabs>
+        <w:ind w:left="2160" w:hanging="360"/>
+      </w:pPr>
+      <w:rPr>
+        <w:rFonts w:ascii="Symbol" w:hAnsi="Symbol" w:hint="default"/>
+        <w:sz w:val="20"/>
+      </w:rPr>
+    </w:lvl>
+    <w:lvl w:ilvl="3" w:tentative="1">
+      <w:start w:val="1"/>
+      <w:numFmt w:val="bullet"/>
+      <w:lvlText w:val=""/>
+      <w:lvlJc w:val="left"/>
+      <w:pPr>
+        <w:tabs>
+          <w:tab w:val="num" w:pos="2880"/>
+        </w:tabs>
+        <w:ind w:left="2880" w:hanging="360"/>
+      </w:pPr>
+      <w:rPr>
+        <w:rFonts w:ascii="Symbol" w:hAnsi="Symbol" w:hint="default"/>
+        <w:sz w:val="20"/>
+      </w:rPr>
+    </w:lvl>
+    <w:lvl w:ilvl="4" w:tentative="1">
+      <w:start w:val="1"/>
+      <w:numFmt w:val="bullet"/>
+      <w:lvlText w:val=""/>
+      <w:lvlJc w:val="left"/>
+      <w:pPr>
+        <w:tabs>
+          <w:tab w:val="num" w:pos="3600"/>
+        </w:tabs>
+        <w:ind w:left="3600" w:hanging="360"/>
+      </w:pPr>
+      <w:rPr>
+        <w:rFonts w:ascii="Symbol" w:hAnsi="Symbol" w:hint="default"/>
+        <w:sz w:val="20"/>
+      </w:rPr>
+    </w:lvl>
+    <w:lvl w:ilvl="5" w:tentative="1">
+      <w:start w:val="1"/>
+      <w:numFmt w:val="bullet"/>
+      <w:lvlText w:val=""/>
+      <w:lvlJc w:val="left"/>
+      <w:pPr>
+        <w:tabs>
+          <w:tab w:val="num" w:pos="4320"/>
+        </w:tabs>
+        <w:ind w:left="4320" w:hanging="360"/>
+      </w:pPr>
+      <w:rPr>
+        <w:rFonts w:ascii="Symbol" w:hAnsi="Symbol" w:hint="default"/>
+        <w:sz w:val="20"/>
+      </w:rPr>
+    </w:lvl>
+    <w:lvl w:ilvl="6" w:tentative="1">
+      <w:start w:val="1"/>
+      <w:numFmt w:val="bullet"/>
+      <w:lvlText w:val=""/>
+      <w:lvlJc w:val="left"/>
+      <w:pPr>
+        <w:tabs>
+          <w:tab w:val="num" w:pos="5040"/>
+        </w:tabs>
+        <w:ind w:left="5040" w:hanging="360"/>
+      </w:pPr>
+      <w:rPr>
+        <w:rFonts w:ascii="Symbol" w:hAnsi="Symbol" w:hint="default"/>
+        <w:sz w:val="20"/>
+      </w:rPr>
+    </w:lvl>
+    <w:lvl w:ilvl="7" w:tentative="1">
+      <w:start w:val="1"/>
+      <w:numFmt w:val="bullet"/>
+      <w:lvlText w:val=""/>
+      <w:lvlJc w:val="left"/>
+      <w:pPr>
+        <w:tabs>
+          <w:tab w:val="num" w:pos="5760"/>
+        </w:tabs>
+        <w:ind w:left="5760" w:hanging="360"/>
+      </w:pPr>
+      <w:rPr>
+        <w:rFonts w:ascii="Symbol" w:hAnsi="Symbol" w:hint="default"/>
+        <w:sz w:val="20"/>
+      </w:rPr>
+    </w:lvl>
+    <w:lvl w:ilvl="8" w:tentative="1">
+      <w:start w:val="1"/>
+      <w:numFmt w:val="bullet"/>
+      <w:lvlText w:val=""/>
+      <w:lvlJc w:val="left"/>
+      <w:pPr>
+        <w:tabs>
+          <w:tab w:val="num" w:pos="6480"/>
+        </w:tabs>
+        <w:ind w:left="6480" w:hanging="360"/>
+      </w:pPr>
+      <w:rPr>
+        <w:rFonts w:ascii="Symbol" w:hAnsi="Symbol" w:hint="default"/>
+        <w:sz w:val="20"/>
+      </w:rPr>
+    </w:lvl>
+  </w:abstractNum>
+  <w:abstractNum w:abstractNumId="2" w15:restartNumberingAfterBreak="0">
+    <w:nsid w:val="1B682CDB"/>
+    <w:multiLevelType w:val="multilevel"/>
+    <w:tmpl w:val="1DE8B238"/>
+    <w:lvl w:ilvl="0">
+      <w:start w:val="1"/>
+      <w:numFmt w:val="bullet"/>
+      <w:lvlText w:val=""/>
+      <w:lvlJc w:val="left"/>
+      <w:pPr>
+        <w:tabs>
+          <w:tab w:val="num" w:pos="720"/>
+        </w:tabs>
+        <w:ind w:left="720" w:hanging="360"/>
+      </w:pPr>
+      <w:rPr>
+        <w:rFonts w:ascii="Symbol" w:hAnsi="Symbol" w:hint="default"/>
+        <w:sz w:val="20"/>
+      </w:rPr>
+    </w:lvl>
+    <w:lvl w:ilvl="1" w:tentative="1">
+      <w:start w:val="1"/>
+      <w:numFmt w:val="bullet"/>
+      <w:lvlText w:val=""/>
+      <w:lvlJc w:val="left"/>
+      <w:pPr>
+        <w:tabs>
+          <w:tab w:val="num" w:pos="1440"/>
+        </w:tabs>
+        <w:ind w:left="1440" w:hanging="360"/>
+      </w:pPr>
+      <w:rPr>
+        <w:rFonts w:ascii="Symbol" w:hAnsi="Symbol" w:hint="default"/>
+        <w:sz w:val="20"/>
+      </w:rPr>
+    </w:lvl>
+    <w:lvl w:ilvl="2" w:tentative="1">
+      <w:start w:val="1"/>
+      <w:numFmt w:val="bullet"/>
+      <w:lvlText w:val=""/>
+      <w:lvlJc w:val="left"/>
+      <w:pPr>
+        <w:tabs>
+          <w:tab w:val="num" w:pos="2160"/>
+        </w:tabs>
+        <w:ind w:left="2160" w:hanging="360"/>
+      </w:pPr>
+      <w:rPr>
+        <w:rFonts w:ascii="Symbol" w:hAnsi="Symbol" w:hint="default"/>
+        <w:sz w:val="20"/>
+      </w:rPr>
+    </w:lvl>
+    <w:lvl w:ilvl="3" w:tentative="1">
+      <w:start w:val="1"/>
+      <w:numFmt w:val="bullet"/>
+      <w:lvlText w:val=""/>
+      <w:lvlJc w:val="left"/>
+      <w:pPr>
+        <w:tabs>
+          <w:tab w:val="num" w:pos="2880"/>
+        </w:tabs>
+        <w:ind w:left="2880" w:hanging="360"/>
+      </w:pPr>
+      <w:rPr>
+        <w:rFonts w:ascii="Symbol" w:hAnsi="Symbol" w:hint="default"/>
+        <w:sz w:val="20"/>
+      </w:rPr>
+    </w:lvl>
+    <w:lvl w:ilvl="4" w:tentative="1">
+      <w:start w:val="1"/>
+      <w:numFmt w:val="bullet"/>
+      <w:lvlText w:val=""/>
+      <w:lvlJc w:val="left"/>
+      <w:pPr>
+        <w:tabs>
+          <w:tab w:val="num" w:pos="3600"/>
+        </w:tabs>
+        <w:ind w:left="3600" w:hanging="360"/>
+      </w:pPr>
+      <w:rPr>
+        <w:rFonts w:ascii="Symbol" w:hAnsi="Symbol" w:hint="default"/>
+        <w:sz w:val="20"/>
+      </w:rPr>
+    </w:lvl>
+    <w:lvl w:ilvl="5" w:tentative="1">
+      <w:start w:val="1"/>
+      <w:numFmt w:val="bullet"/>
+      <w:lvlText w:val=""/>
+      <w:lvlJc w:val="left"/>
+      <w:pPr>
+        <w:tabs>
+          <w:tab w:val="num" w:pos="4320"/>
+        </w:tabs>
+        <w:ind w:left="4320" w:hanging="360"/>
+      </w:pPr>
+      <w:rPr>
+        <w:rFonts w:ascii="Symbol" w:hAnsi="Symbol" w:hint="default"/>
+        <w:sz w:val="20"/>
+      </w:rPr>
+    </w:lvl>
+    <w:lvl w:ilvl="6" w:tentative="1">
+      <w:start w:val="1"/>
+      <w:numFmt w:val="bullet"/>
+      <w:lvlText w:val=""/>
+      <w:lvlJc w:val="left"/>
+      <w:pPr>
+        <w:tabs>
+          <w:tab w:val="num" w:pos="5040"/>
+        </w:tabs>
+        <w:ind w:left="5040" w:hanging="360"/>
+      </w:pPr>
+      <w:rPr>
+        <w:rFonts w:ascii="Symbol" w:hAnsi="Symbol" w:hint="default"/>
+        <w:sz w:val="20"/>
+      </w:rPr>
+    </w:lvl>
+    <w:lvl w:ilvl="7" w:tentative="1">
+      <w:start w:val="1"/>
+      <w:numFmt w:val="bullet"/>
+      <w:lvlText w:val=""/>
+      <w:lvlJc w:val="left"/>
+      <w:pPr>
+        <w:tabs>
+          <w:tab w:val="num" w:pos="5760"/>
+        </w:tabs>
+        <w:ind w:left="5760" w:hanging="360"/>
+      </w:pPr>
+      <w:rPr>
+        <w:rFonts w:ascii="Symbol" w:hAnsi="Symbol" w:hint="default"/>
+        <w:sz w:val="20"/>
+      </w:rPr>
+    </w:lvl>
+    <w:lvl w:ilvl="8" w:tentative="1">
+      <w:start w:val="1"/>
+      <w:numFmt w:val="bullet"/>
+      <w:lvlText w:val=""/>
+      <w:lvlJc w:val="left"/>
+      <w:pPr>
+        <w:tabs>
+          <w:tab w:val="num" w:pos="6480"/>
+        </w:tabs>
+        <w:ind w:left="6480" w:hanging="360"/>
+      </w:pPr>
+      <w:rPr>
+        <w:rFonts w:ascii="Symbol" w:hAnsi="Symbol" w:hint="default"/>
+        <w:sz w:val="20"/>
+      </w:rPr>
+    </w:lvl>
+  </w:abstractNum>
+  <w:abstractNum w:abstractNumId="3" w15:restartNumberingAfterBreak="0">
     <w:nsid w:val="1E236568"/>
     <w:multiLevelType w:val="multilevel"/>
     <w:tmpl w:val="30580DDA"/>
@@ -957,7 +2526,7 @@
       </w:rPr>
     </w:lvl>
   </w:abstractNum>
-  <w:abstractNum w:abstractNumId="2" w15:restartNumberingAfterBreak="0">
+  <w:abstractNum w:abstractNumId="4" w15:restartNumberingAfterBreak="0">
     <w:nsid w:val="22BE0E3E"/>
     <w:multiLevelType w:val="multilevel"/>
     <w:tmpl w:val="47D4EAAA"/>
@@ -1106,7 +2675,7 @@
       </w:rPr>
     </w:lvl>
   </w:abstractNum>
-  <w:abstractNum w:abstractNumId="3" w15:restartNumberingAfterBreak="0">
+  <w:abstractNum w:abstractNumId="5" w15:restartNumberingAfterBreak="0">
     <w:nsid w:val="2E547EDD"/>
     <w:multiLevelType w:val="multilevel"/>
     <w:tmpl w:val="85E2A72E"/>
@@ -1255,7 +2824,156 @@
       </w:rPr>
     </w:lvl>
   </w:abstractNum>
-  <w:abstractNum w:abstractNumId="4" w15:restartNumberingAfterBreak="0">
+  <w:abstractNum w:abstractNumId="6" w15:restartNumberingAfterBreak="0">
+    <w:nsid w:val="321C2438"/>
+    <w:multiLevelType w:val="multilevel"/>
+    <w:tmpl w:val="6F207ABE"/>
+    <w:lvl w:ilvl="0">
+      <w:start w:val="1"/>
+      <w:numFmt w:val="bullet"/>
+      <w:lvlText w:val=""/>
+      <w:lvlJc w:val="left"/>
+      <w:pPr>
+        <w:tabs>
+          <w:tab w:val="num" w:pos="720"/>
+        </w:tabs>
+        <w:ind w:left="720" w:hanging="360"/>
+      </w:pPr>
+      <w:rPr>
+        <w:rFonts w:ascii="Symbol" w:hAnsi="Symbol" w:hint="default"/>
+        <w:sz w:val="20"/>
+      </w:rPr>
+    </w:lvl>
+    <w:lvl w:ilvl="1">
+      <w:start w:val="1"/>
+      <w:numFmt w:val="bullet"/>
+      <w:lvlText w:val=""/>
+      <w:lvlJc w:val="left"/>
+      <w:pPr>
+        <w:tabs>
+          <w:tab w:val="num" w:pos="1440"/>
+        </w:tabs>
+        <w:ind w:left="1440" w:hanging="360"/>
+      </w:pPr>
+      <w:rPr>
+        <w:rFonts w:ascii="Symbol" w:hAnsi="Symbol" w:hint="default"/>
+        <w:sz w:val="20"/>
+      </w:rPr>
+    </w:lvl>
+    <w:lvl w:ilvl="2" w:tentative="1">
+      <w:start w:val="1"/>
+      <w:numFmt w:val="bullet"/>
+      <w:lvlText w:val=""/>
+      <w:lvlJc w:val="left"/>
+      <w:pPr>
+        <w:tabs>
+          <w:tab w:val="num" w:pos="2160"/>
+        </w:tabs>
+        <w:ind w:left="2160" w:hanging="360"/>
+      </w:pPr>
+      <w:rPr>
+        <w:rFonts w:ascii="Symbol" w:hAnsi="Symbol" w:hint="default"/>
+        <w:sz w:val="20"/>
+      </w:rPr>
+    </w:lvl>
+    <w:lvl w:ilvl="3" w:tentative="1">
+      <w:start w:val="1"/>
+      <w:numFmt w:val="bullet"/>
+      <w:lvlText w:val=""/>
+      <w:lvlJc w:val="left"/>
+      <w:pPr>
+        <w:tabs>
+          <w:tab w:val="num" w:pos="2880"/>
+        </w:tabs>
+        <w:ind w:left="2880" w:hanging="360"/>
+      </w:pPr>
+      <w:rPr>
+        <w:rFonts w:ascii="Symbol" w:hAnsi="Symbol" w:hint="default"/>
+        <w:sz w:val="20"/>
+      </w:rPr>
+    </w:lvl>
+    <w:lvl w:ilvl="4" w:tentative="1">
+      <w:start w:val="1"/>
+      <w:numFmt w:val="bullet"/>
+      <w:lvlText w:val=""/>
+      <w:lvlJc w:val="left"/>
+      <w:pPr>
+        <w:tabs>
+          <w:tab w:val="num" w:pos="3600"/>
+        </w:tabs>
+        <w:ind w:left="3600" w:hanging="360"/>
+      </w:pPr>
+      <w:rPr>
+        <w:rFonts w:ascii="Symbol" w:hAnsi="Symbol" w:hint="default"/>
+        <w:sz w:val="20"/>
+      </w:rPr>
+    </w:lvl>
+    <w:lvl w:ilvl="5" w:tentative="1">
+      <w:start w:val="1"/>
+      <w:numFmt w:val="bullet"/>
+      <w:lvlText w:val=""/>
+      <w:lvlJc w:val="left"/>
+      <w:pPr>
+        <w:tabs>
+          <w:tab w:val="num" w:pos="4320"/>
+        </w:tabs>
+        <w:ind w:left="4320" w:hanging="360"/>
+      </w:pPr>
+      <w:rPr>
+        <w:rFonts w:ascii="Symbol" w:hAnsi="Symbol" w:hint="default"/>
+        <w:sz w:val="20"/>
+      </w:rPr>
+    </w:lvl>
+    <w:lvl w:ilvl="6" w:tentative="1">
+      <w:start w:val="1"/>
+      <w:numFmt w:val="bullet"/>
+      <w:lvlText w:val=""/>
+      <w:lvlJc w:val="left"/>
+      <w:pPr>
+        <w:tabs>
+          <w:tab w:val="num" w:pos="5040"/>
+        </w:tabs>
+        <w:ind w:left="5040" w:hanging="360"/>
+      </w:pPr>
+      <w:rPr>
+        <w:rFonts w:ascii="Symbol" w:hAnsi="Symbol" w:hint="default"/>
+        <w:sz w:val="20"/>
+      </w:rPr>
+    </w:lvl>
+    <w:lvl w:ilvl="7" w:tentative="1">
+      <w:start w:val="1"/>
+      <w:numFmt w:val="bullet"/>
+      <w:lvlText w:val=""/>
+      <w:lvlJc w:val="left"/>
+      <w:pPr>
+        <w:tabs>
+          <w:tab w:val="num" w:pos="5760"/>
+        </w:tabs>
+        <w:ind w:left="5760" w:hanging="360"/>
+      </w:pPr>
+      <w:rPr>
+        <w:rFonts w:ascii="Symbol" w:hAnsi="Symbol" w:hint="default"/>
+        <w:sz w:val="20"/>
+      </w:rPr>
+    </w:lvl>
+    <w:lvl w:ilvl="8" w:tentative="1">
+      <w:start w:val="1"/>
+      <w:numFmt w:val="bullet"/>
+      <w:lvlText w:val=""/>
+      <w:lvlJc w:val="left"/>
+      <w:pPr>
+        <w:tabs>
+          <w:tab w:val="num" w:pos="6480"/>
+        </w:tabs>
+        <w:ind w:left="6480" w:hanging="360"/>
+      </w:pPr>
+      <w:rPr>
+        <w:rFonts w:ascii="Symbol" w:hAnsi="Symbol" w:hint="default"/>
+        <w:sz w:val="20"/>
+      </w:rPr>
+    </w:lvl>
+  </w:abstractNum>
+  <w:abstractNum w:abstractNumId="7" w15:restartNumberingAfterBreak="0">
     <w:nsid w:val="33811081"/>
     <w:multiLevelType w:val="multilevel"/>
     <w:tmpl w:val="91F02D88"/>
@@ -1404,7 +3122,7 @@
       </w:rPr>
     </w:lvl>
   </w:abstractNum>
-  <w:abstractNum w:abstractNumId="5" w15:restartNumberingAfterBreak="0">
+  <w:abstractNum w:abstractNumId="8" w15:restartNumberingAfterBreak="0">
     <w:nsid w:val="53BF00AF"/>
     <w:multiLevelType w:val="multilevel"/>
     <w:tmpl w:val="B97C7DA8"/>
@@ -1553,23 +3271,184 @@
       </w:rPr>
     </w:lvl>
   </w:abstractNum>
+  <w:abstractNum w:abstractNumId="9" w15:restartNumberingAfterBreak="0">
+    <w:nsid w:val="6FAC6598"/>
+    <w:multiLevelType w:val="multilevel"/>
+    <w:tmpl w:val="949CCCDA"/>
+    <w:lvl w:ilvl="0">
+      <w:start w:val="1"/>
+      <w:numFmt w:val="bullet"/>
+      <w:lvlText w:val=""/>
+      <w:lvlJc w:val="left"/>
+      <w:pPr>
+        <w:tabs>
+          <w:tab w:val="num" w:pos="720"/>
+        </w:tabs>
+        <w:ind w:left="720" w:hanging="360"/>
+      </w:pPr>
+      <w:rPr>
+        <w:rFonts w:ascii="Symbol" w:hAnsi="Symbol" w:hint="default"/>
+        <w:sz w:val="20"/>
+      </w:rPr>
+    </w:lvl>
+    <w:lvl w:ilvl="1" w:tentative="1">
+      <w:start w:val="1"/>
+      <w:numFmt w:val="bullet"/>
+      <w:lvlText w:val=""/>
+      <w:lvlJc w:val="left"/>
+      <w:pPr>
+        <w:tabs>
+          <w:tab w:val="num" w:pos="1440"/>
+        </w:tabs>
+        <w:ind w:left="1440" w:hanging="360"/>
+      </w:pPr>
+      <w:rPr>
+        <w:rFonts w:ascii="Symbol" w:hAnsi="Symbol" w:hint="default"/>
+        <w:sz w:val="20"/>
+      </w:rPr>
+    </w:lvl>
+    <w:lvl w:ilvl="2" w:tentative="1">
+      <w:start w:val="1"/>
+      <w:numFmt w:val="bullet"/>
+      <w:lvlText w:val=""/>
+      <w:lvlJc w:val="left"/>
+      <w:pPr>
+        <w:tabs>
+          <w:tab w:val="num" w:pos="2160"/>
+        </w:tabs>
+        <w:ind w:left="2160" w:hanging="360"/>
+      </w:pPr>
+      <w:rPr>
+        <w:rFonts w:ascii="Symbol" w:hAnsi="Symbol" w:hint="default"/>
+        <w:sz w:val="20"/>
+      </w:rPr>
+    </w:lvl>
+    <w:lvl w:ilvl="3" w:tentative="1">
+      <w:start w:val="1"/>
+      <w:numFmt w:val="bullet"/>
+      <w:lvlText w:val=""/>
+      <w:lvlJc w:val="left"/>
+      <w:pPr>
+        <w:tabs>
+          <w:tab w:val="num" w:pos="2880"/>
+        </w:tabs>
+        <w:ind w:left="2880" w:hanging="360"/>
+      </w:pPr>
+      <w:rPr>
+        <w:rFonts w:ascii="Symbol" w:hAnsi="Symbol" w:hint="default"/>
+        <w:sz w:val="20"/>
+      </w:rPr>
+    </w:lvl>
+    <w:lvl w:ilvl="4" w:tentative="1">
+      <w:start w:val="1"/>
+      <w:numFmt w:val="bullet"/>
+      <w:lvlText w:val=""/>
+      <w:lvlJc w:val="left"/>
+      <w:pPr>
+        <w:tabs>
+          <w:tab w:val="num" w:pos="3600"/>
+        </w:tabs>
+        <w:ind w:left="3600" w:hanging="360"/>
+      </w:pPr>
+      <w:rPr>
+        <w:rFonts w:ascii="Symbol" w:hAnsi="Symbol" w:hint="default"/>
+        <w:sz w:val="20"/>
+      </w:rPr>
+    </w:lvl>
+    <w:lvl w:ilvl="5" w:tentative="1">
+      <w:start w:val="1"/>
+      <w:numFmt w:val="bullet"/>
+      <w:lvlText w:val=""/>
+      <w:lvlJc w:val="left"/>
+      <w:pPr>
+        <w:tabs>
+          <w:tab w:val="num" w:pos="4320"/>
+        </w:tabs>
+        <w:ind w:left="4320" w:hanging="360"/>
+      </w:pPr>
+      <w:rPr>
+        <w:rFonts w:ascii="Symbol" w:hAnsi="Symbol" w:hint="default"/>
+        <w:sz w:val="20"/>
+      </w:rPr>
+    </w:lvl>
+    <w:lvl w:ilvl="6" w:tentative="1">
+      <w:start w:val="1"/>
+      <w:numFmt w:val="bullet"/>
+      <w:lvlText w:val=""/>
+      <w:lvlJc w:val="left"/>
+      <w:pPr>
+        <w:tabs>
+          <w:tab w:val="num" w:pos="5040"/>
+        </w:tabs>
+        <w:ind w:left="5040" w:hanging="360"/>
+      </w:pPr>
+      <w:rPr>
+        <w:rFonts w:ascii="Symbol" w:hAnsi="Symbol" w:hint="default"/>
+        <w:sz w:val="20"/>
+      </w:rPr>
+    </w:lvl>
+    <w:lvl w:ilvl="7" w:tentative="1">
+      <w:start w:val="1"/>
+      <w:numFmt w:val="bullet"/>
+      <w:lvlText w:val=""/>
+      <w:lvlJc w:val="left"/>
+      <w:pPr>
+        <w:tabs>
+          <w:tab w:val="num" w:pos="5760"/>
+        </w:tabs>
+        <w:ind w:left="5760" w:hanging="360"/>
+      </w:pPr>
+      <w:rPr>
+        <w:rFonts w:ascii="Symbol" w:hAnsi="Symbol" w:hint="default"/>
+        <w:sz w:val="20"/>
+      </w:rPr>
+    </w:lvl>
+    <w:lvl w:ilvl="8" w:tentative="1">
+      <w:start w:val="1"/>
+      <w:numFmt w:val="bullet"/>
+      <w:lvlText w:val=""/>
+      <w:lvlJc w:val="left"/>
+      <w:pPr>
+        <w:tabs>
+          <w:tab w:val="num" w:pos="6480"/>
+        </w:tabs>
+        <w:ind w:left="6480" w:hanging="360"/>
+      </w:pPr>
+      <w:rPr>
+        <w:rFonts w:ascii="Symbol" w:hAnsi="Symbol" w:hint="default"/>
+        <w:sz w:val="20"/>
+      </w:rPr>
+    </w:lvl>
+  </w:abstractNum>
   <w:num w:numId="1" w16cid:durableId="157768717">
-    <w:abstractNumId w:val="5"/>
+    <w:abstractNumId w:val="8"/>
   </w:num>
   <w:num w:numId="2" w16cid:durableId="188875646">
-    <w:abstractNumId w:val="2"/>
+    <w:abstractNumId w:val="4"/>
   </w:num>
   <w:num w:numId="3" w16cid:durableId="1881283159">
-    <w:abstractNumId w:val="1"/>
+    <w:abstractNumId w:val="3"/>
   </w:num>
   <w:num w:numId="4" w16cid:durableId="438372353">
-    <w:abstractNumId w:val="4"/>
+    <w:abstractNumId w:val="7"/>
   </w:num>
   <w:num w:numId="5" w16cid:durableId="527374270">
-    <w:abstractNumId w:val="3"/>
+    <w:abstractNumId w:val="5"/>
   </w:num>
   <w:num w:numId="6" w16cid:durableId="555315554">
     <w:abstractNumId w:val="0"/>
+  </w:num>
+  <w:num w:numId="7" w16cid:durableId="941719210">
+    <w:abstractNumId w:val="9"/>
+  </w:num>
+  <w:num w:numId="8" w16cid:durableId="1416586978">
+    <w:abstractNumId w:val="1"/>
+  </w:num>
+  <w:num w:numId="9" w16cid:durableId="422576288">
+    <w:abstractNumId w:val="6"/>
+  </w:num>
+  <w:num w:numId="10" w16cid:durableId="1620985401">
+    <w:abstractNumId w:val="2"/>
   </w:num>
 </w:numbering>
 </file>

</xml_diff>